<commit_message>
Changed sponsor to prof Malagon
</commit_message>
<xml_diff>
--- a/protocol/C1 - Protocol Brachial Plexus U-net v1.0.docx
+++ b/protocol/C1 - Protocol Brachial Plexus U-net v1.0.docx
@@ -3661,7 +3661,43 @@
                 <w:u w:val="single"/>
                 <w:lang w:val="en-US"/>
               </w:rPr>
-              <w:t>Prof. Dr. Scheffer</w:t>
+              <w:t xml:space="preserve">Prof. </w:t>
+            </w:r>
+            <w:r>
+              <w:rPr>
+                <w:rFonts w:cs="Arial"/>
+                <w:bCs/>
+                <w:iCs/>
+                <w:sz w:val="20"/>
+                <w:szCs w:val="20"/>
+                <w:u w:val="single"/>
+                <w:lang w:val="en-US"/>
+              </w:rPr>
+              <w:t>d</w:t>
+            </w:r>
+            <w:r>
+              <w:rPr>
+                <w:rFonts w:cs="Arial"/>
+                <w:bCs/>
+                <w:iCs/>
+                <w:sz w:val="20"/>
+                <w:szCs w:val="20"/>
+                <w:u w:val="single"/>
+                <w:lang w:val="en-US"/>
+              </w:rPr>
+              <w:t xml:space="preserve">r. </w:t>
+            </w:r>
+            <w:r>
+              <w:rPr>
+                <w:rFonts w:cs="Arial"/>
+                <w:bCs/>
+                <w:iCs/>
+                <w:sz w:val="20"/>
+                <w:szCs w:val="20"/>
+                <w:u w:val="single"/>
+                <w:lang w:val="en-US"/>
+              </w:rPr>
+              <w:t>Malagon</w:t>
             </w:r>
           </w:p>
           <w:p>

</xml_diff>

<commit_message>
Protocol aangepast; Ignacio tekent namens Sponsor
</commit_message>
<xml_diff>
--- a/protocol/C1 - Protocol Brachial Plexus U-net v1.0.docx
+++ b/protocol/C1 - Protocol Brachial Plexus U-net v1.0.docx
@@ -90,7 +90,7 @@
           <w:szCs w:val="40"/>
           <w:lang w:val="en-GB"/>
         </w:rPr>
-        <w:t xml:space="preserve"> a deep learning model for neuraxial blockade</w:t>
+        <w:t xml:space="preserve"> a deep learning model</w:t>
       </w:r>
     </w:p>
     <w:p>
@@ -444,7 +444,7 @@
           <w:sz w:val="20"/>
           <w:lang w:val="en-GB"/>
         </w:rPr>
-        <w:t xml:space="preserve"> a deep learning model for neuraxial blockade</w:t>
+        <w:t xml:space="preserve"> a deep learning model</w:t>
       </w:r>
     </w:p>
     <w:p>
@@ -932,55 +932,7 @@
                 <w:szCs w:val="20"/>
                 <w:lang w:val="en-US"/>
               </w:rPr>
-              <w:t>Elisabeth-</w:t>
-            </w:r>
-            <w:proofErr w:type="spellStart"/>
-            <w:r>
-              <w:rPr>
-                <w:rFonts w:cs="Arial"/>
-                <w:bCs/>
-                <w:iCs/>
-                <w:sz w:val="20"/>
-                <w:szCs w:val="20"/>
-                <w:lang w:val="en-US"/>
-              </w:rPr>
-              <w:t>TweeSteden</w:t>
-            </w:r>
-            <w:proofErr w:type="spellEnd"/>
-            <w:r>
-              <w:rPr>
-                <w:rFonts w:cs="Arial"/>
-                <w:bCs/>
-                <w:iCs/>
-                <w:sz w:val="20"/>
-                <w:szCs w:val="20"/>
-                <w:lang w:val="en-US"/>
-              </w:rPr>
-              <w:t xml:space="preserve"> </w:t>
-            </w:r>
-            <w:proofErr w:type="spellStart"/>
-            <w:r>
-              <w:rPr>
-                <w:rFonts w:cs="Arial"/>
-                <w:bCs/>
-                <w:iCs/>
-                <w:sz w:val="20"/>
-                <w:szCs w:val="20"/>
-                <w:lang w:val="en-US"/>
-              </w:rPr>
-              <w:t>Ziekenhuis</w:t>
-            </w:r>
-            <w:proofErr w:type="spellEnd"/>
-            <w:r>
-              <w:rPr>
-                <w:rFonts w:cs="Arial"/>
-                <w:bCs/>
-                <w:iCs/>
-                <w:sz w:val="20"/>
-                <w:szCs w:val="20"/>
-                <w:lang w:val="en-US"/>
-              </w:rPr>
-              <w:t xml:space="preserve"> (ETZ)</w:t>
+              <w:t>Elisabeth-TweeSteden Ziekenhuis (ETZ)</w:t>
             </w:r>
             <w:r>
               <w:rPr>
@@ -1026,7 +978,6 @@
               </w:rPr>
               <w:br/>
             </w:r>
-            <w:proofErr w:type="spellStart"/>
             <w:r>
               <w:rPr>
                 <w:rFonts w:cs="Arial"/>
@@ -1036,19 +987,7 @@
                 <w:szCs w:val="20"/>
                 <w:lang w:val="en-US"/>
               </w:rPr>
-              <w:t>Hilvarenbeekseweg</w:t>
-            </w:r>
-            <w:proofErr w:type="spellEnd"/>
-            <w:r>
-              <w:rPr>
-                <w:rFonts w:cs="Arial"/>
-                <w:bCs/>
-                <w:iCs/>
-                <w:sz w:val="20"/>
-                <w:szCs w:val="20"/>
-                <w:lang w:val="en-US"/>
-              </w:rPr>
-              <w:t xml:space="preserve"> 60</w:t>
+              <w:t>Hilvarenbeekseweg 60</w:t>
             </w:r>
             <w:r>
               <w:rPr>
@@ -1236,7 +1175,6 @@
                 <w:szCs w:val="20"/>
               </w:rPr>
             </w:pPr>
-            <w:proofErr w:type="spellStart"/>
             <w:r>
               <w:rPr>
                 <w:rFonts w:cs="Arial"/>
@@ -1247,7 +1185,6 @@
               </w:rPr>
               <w:t>Radboudumc</w:t>
             </w:r>
-            <w:proofErr w:type="spellEnd"/>
             <w:r>
               <w:rPr>
                 <w:rFonts w:cs="Arial"/>
@@ -1257,41 +1194,8 @@
                 <w:szCs w:val="20"/>
               </w:rPr>
               <w:br/>
+              <w:t>Department of Anesthesiology</w:t>
             </w:r>
-            <w:proofErr w:type="spellStart"/>
-            <w:r>
-              <w:rPr>
-                <w:rFonts w:cs="Arial"/>
-                <w:bCs/>
-                <w:iCs/>
-                <w:sz w:val="20"/>
-                <w:szCs w:val="20"/>
-              </w:rPr>
-              <w:t>Department</w:t>
-            </w:r>
-            <w:proofErr w:type="spellEnd"/>
-            <w:r>
-              <w:rPr>
-                <w:rFonts w:cs="Arial"/>
-                <w:bCs/>
-                <w:iCs/>
-                <w:sz w:val="20"/>
-                <w:szCs w:val="20"/>
-              </w:rPr>
-              <w:t xml:space="preserve"> of </w:t>
-            </w:r>
-            <w:proofErr w:type="spellStart"/>
-            <w:r>
-              <w:rPr>
-                <w:rFonts w:cs="Arial"/>
-                <w:bCs/>
-                <w:iCs/>
-                <w:sz w:val="20"/>
-                <w:szCs w:val="20"/>
-              </w:rPr>
-              <w:t>Anesthesiology</w:t>
-            </w:r>
-            <w:proofErr w:type="spellEnd"/>
             <w:r>
               <w:rPr>
                 <w:rFonts w:cs="Arial"/>
@@ -1564,31 +1468,7 @@
                 <w:szCs w:val="20"/>
                 <w:lang w:val="en-US"/>
               </w:rPr>
-              <w:t xml:space="preserve">Geert </w:t>
-            </w:r>
-            <w:proofErr w:type="spellStart"/>
-            <w:r>
-              <w:rPr>
-                <w:rFonts w:cs="Arial"/>
-                <w:bCs/>
-                <w:iCs/>
-                <w:sz w:val="20"/>
-                <w:szCs w:val="20"/>
-                <w:lang w:val="en-US"/>
-              </w:rPr>
-              <w:t>Grooteplein</w:t>
-            </w:r>
-            <w:proofErr w:type="spellEnd"/>
-            <w:r>
-              <w:rPr>
-                <w:rFonts w:cs="Arial"/>
-                <w:bCs/>
-                <w:iCs/>
-                <w:sz w:val="20"/>
-                <w:szCs w:val="20"/>
-                <w:lang w:val="en-US"/>
-              </w:rPr>
-              <w:t xml:space="preserve"> Zuid 10</w:t>
+              <w:t>Geert Grooteplein Zuid 10</w:t>
             </w:r>
             <w:r>
               <w:rPr>
@@ -1818,7 +1698,6 @@
                 <w:lang w:val="en-US"/>
               </w:rPr>
             </w:pPr>
-            <w:proofErr w:type="spellStart"/>
             <w:r>
               <w:rPr>
                 <w:rFonts w:cs="Arial"/>
@@ -1829,7 +1708,6 @@
               </w:rPr>
               <w:t>Radboudumc</w:t>
             </w:r>
-            <w:proofErr w:type="spellEnd"/>
             <w:r>
               <w:rPr>
                 <w:rFonts w:cs="Arial"/>
@@ -1839,41 +1717,8 @@
                 <w:szCs w:val="20"/>
               </w:rPr>
               <w:br/>
+              <w:t>Department of Anesthesiology</w:t>
             </w:r>
-            <w:proofErr w:type="spellStart"/>
-            <w:r>
-              <w:rPr>
-                <w:rFonts w:cs="Arial"/>
-                <w:bCs/>
-                <w:iCs/>
-                <w:sz w:val="20"/>
-                <w:szCs w:val="20"/>
-              </w:rPr>
-              <w:t>Department</w:t>
-            </w:r>
-            <w:proofErr w:type="spellEnd"/>
-            <w:r>
-              <w:rPr>
-                <w:rFonts w:cs="Arial"/>
-                <w:bCs/>
-                <w:iCs/>
-                <w:sz w:val="20"/>
-                <w:szCs w:val="20"/>
-              </w:rPr>
-              <w:t xml:space="preserve"> of </w:t>
-            </w:r>
-            <w:proofErr w:type="spellStart"/>
-            <w:r>
-              <w:rPr>
-                <w:rFonts w:cs="Arial"/>
-                <w:bCs/>
-                <w:iCs/>
-                <w:sz w:val="20"/>
-                <w:szCs w:val="20"/>
-              </w:rPr>
-              <w:t>Anesthesiology</w:t>
-            </w:r>
-            <w:proofErr w:type="spellEnd"/>
             <w:r>
               <w:rPr>
                 <w:rFonts w:cs="Arial"/>
@@ -1928,7 +1773,6 @@
                 <w:lang w:val="en-US"/>
               </w:rPr>
             </w:pPr>
-            <w:proofErr w:type="spellStart"/>
             <w:r>
               <w:rPr>
                 <w:rFonts w:cs="Arial"/>
@@ -1939,20 +1783,7 @@
                 <w:szCs w:val="20"/>
                 <w:lang w:val="en-US"/>
               </w:rPr>
-              <w:t>Subsidising</w:t>
-            </w:r>
-            <w:proofErr w:type="spellEnd"/>
-            <w:r>
-              <w:rPr>
-                <w:rFonts w:cs="Arial"/>
-                <w:b/>
-                <w:bCs/>
-                <w:kern w:val="28"/>
-                <w:sz w:val="20"/>
-                <w:szCs w:val="20"/>
-                <w:lang w:val="en-US"/>
-              </w:rPr>
-              <w:t xml:space="preserve"> party</w:t>
+              <w:t>Subsidising party</w:t>
             </w:r>
           </w:p>
         </w:tc>
@@ -2067,7 +1898,6 @@
                 <w:lang w:val="en-US"/>
               </w:rPr>
             </w:pPr>
-            <w:proofErr w:type="spellStart"/>
             <w:r>
               <w:rPr>
                 <w:rFonts w:cs="Arial"/>
@@ -2076,31 +1906,8 @@
                 <w:sz w:val="20"/>
                 <w:szCs w:val="20"/>
               </w:rPr>
-              <w:t>Not</w:t>
+              <w:t>Not applicable</w:t>
             </w:r>
-            <w:proofErr w:type="spellEnd"/>
-            <w:r>
-              <w:rPr>
-                <w:rFonts w:cs="Arial"/>
-                <w:bCs/>
-                <w:iCs/>
-                <w:sz w:val="20"/>
-                <w:szCs w:val="20"/>
-              </w:rPr>
-              <w:t xml:space="preserve"> </w:t>
-            </w:r>
-            <w:proofErr w:type="spellStart"/>
-            <w:r>
-              <w:rPr>
-                <w:rFonts w:cs="Arial"/>
-                <w:bCs/>
-                <w:iCs/>
-                <w:sz w:val="20"/>
-                <w:szCs w:val="20"/>
-              </w:rPr>
-              <w:t>applicable</w:t>
-            </w:r>
-            <w:proofErr w:type="spellEnd"/>
           </w:p>
         </w:tc>
       </w:tr>
@@ -2356,55 +2163,7 @@
                 <w:szCs w:val="20"/>
                 <w:lang w:val="en-US"/>
               </w:rPr>
-              <w:t>Elisabeth-</w:t>
-            </w:r>
-            <w:proofErr w:type="spellStart"/>
-            <w:r>
-              <w:rPr>
-                <w:rFonts w:cs="Arial"/>
-                <w:bCs/>
-                <w:iCs/>
-                <w:sz w:val="20"/>
-                <w:szCs w:val="20"/>
-                <w:lang w:val="en-US"/>
-              </w:rPr>
-              <w:t>TweeSteden</w:t>
-            </w:r>
-            <w:proofErr w:type="spellEnd"/>
-            <w:r>
-              <w:rPr>
-                <w:rFonts w:cs="Arial"/>
-                <w:bCs/>
-                <w:iCs/>
-                <w:sz w:val="20"/>
-                <w:szCs w:val="20"/>
-                <w:lang w:val="en-US"/>
-              </w:rPr>
-              <w:t xml:space="preserve"> </w:t>
-            </w:r>
-            <w:proofErr w:type="spellStart"/>
-            <w:r>
-              <w:rPr>
-                <w:rFonts w:cs="Arial"/>
-                <w:bCs/>
-                <w:iCs/>
-                <w:sz w:val="20"/>
-                <w:szCs w:val="20"/>
-                <w:lang w:val="en-US"/>
-              </w:rPr>
-              <w:t>Ziekenhuis</w:t>
-            </w:r>
-            <w:proofErr w:type="spellEnd"/>
-            <w:r>
-              <w:rPr>
-                <w:rFonts w:cs="Arial"/>
-                <w:bCs/>
-                <w:iCs/>
-                <w:sz w:val="20"/>
-                <w:szCs w:val="20"/>
-                <w:lang w:val="en-US"/>
-              </w:rPr>
-              <w:t xml:space="preserve"> (ETZ)</w:t>
+              <w:t>Elisabeth-TweeSteden Ziekenhuis (ETZ)</w:t>
             </w:r>
             <w:r>
               <w:rPr>
@@ -2440,7 +2199,6 @@
               </w:rPr>
               <w:br/>
             </w:r>
-            <w:proofErr w:type="spellStart"/>
             <w:r>
               <w:rPr>
                 <w:rFonts w:cs="Arial"/>
@@ -2450,19 +2208,7 @@
                 <w:szCs w:val="20"/>
                 <w:lang w:val="en-US"/>
               </w:rPr>
-              <w:t>Hilvarenbeekseweg</w:t>
-            </w:r>
-            <w:proofErr w:type="spellEnd"/>
-            <w:r>
-              <w:rPr>
-                <w:rFonts w:cs="Arial"/>
-                <w:bCs/>
-                <w:iCs/>
-                <w:sz w:val="20"/>
-                <w:szCs w:val="20"/>
-                <w:lang w:val="en-US"/>
-              </w:rPr>
-              <w:t xml:space="preserve"> 60</w:t>
+              <w:t>Hilvarenbeekseweg 60</w:t>
             </w:r>
             <w:r>
               <w:rPr>
@@ -2668,7 +2414,6 @@
                 <w:szCs w:val="20"/>
               </w:rPr>
             </w:pPr>
-            <w:proofErr w:type="spellStart"/>
             <w:r>
               <w:rPr>
                 <w:rFonts w:cs="Arial"/>
@@ -2679,7 +2424,6 @@
               </w:rPr>
               <w:t>Radboudumc</w:t>
             </w:r>
-            <w:proofErr w:type="spellEnd"/>
             <w:r>
               <w:rPr>
                 <w:rFonts w:cs="Arial"/>
@@ -2689,41 +2433,8 @@
                 <w:szCs w:val="20"/>
               </w:rPr>
               <w:br/>
+              <w:t>Department of Anesthesiology</w:t>
             </w:r>
-            <w:proofErr w:type="spellStart"/>
-            <w:r>
-              <w:rPr>
-                <w:rFonts w:cs="Arial"/>
-                <w:bCs/>
-                <w:iCs/>
-                <w:sz w:val="20"/>
-                <w:szCs w:val="20"/>
-              </w:rPr>
-              <w:t>Department</w:t>
-            </w:r>
-            <w:proofErr w:type="spellEnd"/>
-            <w:r>
-              <w:rPr>
-                <w:rFonts w:cs="Arial"/>
-                <w:bCs/>
-                <w:iCs/>
-                <w:sz w:val="20"/>
-                <w:szCs w:val="20"/>
-              </w:rPr>
-              <w:t xml:space="preserve"> of </w:t>
-            </w:r>
-            <w:proofErr w:type="spellStart"/>
-            <w:r>
-              <w:rPr>
-                <w:rFonts w:cs="Arial"/>
-                <w:bCs/>
-                <w:iCs/>
-                <w:sz w:val="20"/>
-                <w:szCs w:val="20"/>
-              </w:rPr>
-              <w:t>Anesthesiology</w:t>
-            </w:r>
-            <w:proofErr w:type="spellEnd"/>
             <w:r>
               <w:rPr>
                 <w:rFonts w:cs="Arial"/>
@@ -3309,31 +3020,7 @@
                 <w:szCs w:val="20"/>
                 <w:lang w:val="en-US"/>
               </w:rPr>
-              <w:t xml:space="preserve">Geert </w:t>
-            </w:r>
-            <w:proofErr w:type="spellStart"/>
-            <w:r>
-              <w:rPr>
-                <w:rFonts w:cs="Arial"/>
-                <w:bCs/>
-                <w:iCs/>
-                <w:sz w:val="20"/>
-                <w:szCs w:val="20"/>
-                <w:lang w:val="en-US"/>
-              </w:rPr>
-              <w:t>Grooteplein</w:t>
-            </w:r>
-            <w:proofErr w:type="spellEnd"/>
-            <w:r>
-              <w:rPr>
-                <w:rFonts w:cs="Arial"/>
-                <w:bCs/>
-                <w:iCs/>
-                <w:sz w:val="20"/>
-                <w:szCs w:val="20"/>
-                <w:lang w:val="en-US"/>
-              </w:rPr>
-              <w:t xml:space="preserve"> Zuid 10</w:t>
+              <w:t>Geert Grooteplein Zuid 10</w:t>
             </w:r>
             <w:r>
               <w:rPr>
@@ -3717,7 +3404,6 @@
                 <w:lang w:val="en-US"/>
               </w:rPr>
             </w:pPr>
-            <w:proofErr w:type="spellStart"/>
             <w:r>
               <w:rPr>
                 <w:rFonts w:cs="Arial"/>
@@ -3728,7 +3414,6 @@
               </w:rPr>
               <w:t>Radboudumc</w:t>
             </w:r>
-            <w:proofErr w:type="spellEnd"/>
             <w:r>
               <w:rPr>
                 <w:rFonts w:cs="Arial"/>
@@ -3738,41 +3423,8 @@
                 <w:szCs w:val="20"/>
               </w:rPr>
               <w:br/>
+              <w:t>Department of Anesthesiology</w:t>
             </w:r>
-            <w:proofErr w:type="spellStart"/>
-            <w:r>
-              <w:rPr>
-                <w:rFonts w:cs="Arial"/>
-                <w:bCs/>
-                <w:iCs/>
-                <w:sz w:val="20"/>
-                <w:szCs w:val="20"/>
-              </w:rPr>
-              <w:t>Department</w:t>
-            </w:r>
-            <w:proofErr w:type="spellEnd"/>
-            <w:r>
-              <w:rPr>
-                <w:rFonts w:cs="Arial"/>
-                <w:bCs/>
-                <w:iCs/>
-                <w:sz w:val="20"/>
-                <w:szCs w:val="20"/>
-              </w:rPr>
-              <w:t xml:space="preserve"> of </w:t>
-            </w:r>
-            <w:proofErr w:type="spellStart"/>
-            <w:r>
-              <w:rPr>
-                <w:rFonts w:cs="Arial"/>
-                <w:bCs/>
-                <w:iCs/>
-                <w:sz w:val="20"/>
-                <w:szCs w:val="20"/>
-              </w:rPr>
-              <w:t>Anesthesiology</w:t>
-            </w:r>
-            <w:proofErr w:type="spellEnd"/>
             <w:r>
               <w:rPr>
                 <w:rFonts w:cs="Arial"/>
@@ -6706,111 +6358,7 @@
                 <w:szCs w:val="20"/>
                 <w:lang w:val="en-US"/>
               </w:rPr>
-              <w:t xml:space="preserve">ABR = </w:t>
-            </w:r>
-            <w:proofErr w:type="spellStart"/>
-            <w:r>
-              <w:rPr>
-                <w:rFonts w:cs="Arial"/>
-                <w:b/>
-                <w:bCs/>
-                <w:kern w:val="28"/>
-                <w:sz w:val="20"/>
-                <w:szCs w:val="20"/>
-                <w:lang w:val="en-US"/>
-              </w:rPr>
-              <w:t>Algemene</w:t>
-            </w:r>
-            <w:proofErr w:type="spellEnd"/>
-            <w:r>
-              <w:rPr>
-                <w:rFonts w:cs="Arial"/>
-                <w:b/>
-                <w:bCs/>
-                <w:kern w:val="28"/>
-                <w:sz w:val="20"/>
-                <w:szCs w:val="20"/>
-                <w:lang w:val="en-US"/>
-              </w:rPr>
-              <w:t xml:space="preserve"> </w:t>
-            </w:r>
-            <w:proofErr w:type="spellStart"/>
-            <w:r>
-              <w:rPr>
-                <w:rFonts w:cs="Arial"/>
-                <w:b/>
-                <w:bCs/>
-                <w:kern w:val="28"/>
-                <w:sz w:val="20"/>
-                <w:szCs w:val="20"/>
-                <w:lang w:val="en-US"/>
-              </w:rPr>
-              <w:t>Beoordeling</w:t>
-            </w:r>
-            <w:proofErr w:type="spellEnd"/>
-            <w:r>
-              <w:rPr>
-                <w:rFonts w:cs="Arial"/>
-                <w:b/>
-                <w:bCs/>
-                <w:kern w:val="28"/>
-                <w:sz w:val="20"/>
-                <w:szCs w:val="20"/>
-                <w:lang w:val="en-US"/>
-              </w:rPr>
-              <w:t xml:space="preserve"> </w:t>
-            </w:r>
-            <w:proofErr w:type="spellStart"/>
-            <w:r>
-              <w:rPr>
-                <w:rFonts w:cs="Arial"/>
-                <w:b/>
-                <w:bCs/>
-                <w:kern w:val="28"/>
-                <w:sz w:val="20"/>
-                <w:szCs w:val="20"/>
-                <w:lang w:val="en-US"/>
-              </w:rPr>
-              <w:t>en</w:t>
-            </w:r>
-            <w:proofErr w:type="spellEnd"/>
-            <w:r>
-              <w:rPr>
-                <w:rFonts w:cs="Arial"/>
-                <w:b/>
-                <w:bCs/>
-                <w:kern w:val="28"/>
-                <w:sz w:val="20"/>
-                <w:szCs w:val="20"/>
-                <w:lang w:val="en-US"/>
-              </w:rPr>
-              <w:t xml:space="preserve"> </w:t>
-            </w:r>
-            <w:proofErr w:type="spellStart"/>
-            <w:r>
-              <w:rPr>
-                <w:rFonts w:cs="Arial"/>
-                <w:b/>
-                <w:bCs/>
-                <w:kern w:val="28"/>
-                <w:sz w:val="20"/>
-                <w:szCs w:val="20"/>
-                <w:lang w:val="en-US"/>
-              </w:rPr>
-              <w:t>Registratie</w:t>
-            </w:r>
-            <w:proofErr w:type="spellEnd"/>
-            <w:r>
-              <w:rPr>
-                <w:rFonts w:cs="Arial"/>
-                <w:b/>
-                <w:bCs/>
-                <w:kern w:val="28"/>
-                <w:sz w:val="20"/>
-                <w:szCs w:val="20"/>
-                <w:lang w:val="en-US"/>
-              </w:rPr>
-              <w:t>)</w:t>
+              <w:t>ABR = Algemene Beoordeling en Registratie)</w:t>
             </w:r>
           </w:p>
         </w:tc>
@@ -7745,111 +7293,7 @@
                 <w:szCs w:val="20"/>
                 <w:lang w:val="en-US"/>
               </w:rPr>
-              <w:t xml:space="preserve"> </w:t>
-            </w:r>
-            <w:proofErr w:type="spellStart"/>
-            <w:r>
-              <w:rPr>
-                <w:rFonts w:cs="Arial"/>
-                <w:b/>
-                <w:bCs/>
-                <w:kern w:val="28"/>
-                <w:sz w:val="20"/>
-                <w:szCs w:val="20"/>
-                <w:lang w:val="en-US"/>
-              </w:rPr>
-              <w:t>medisch</w:t>
-            </w:r>
-            <w:proofErr w:type="spellEnd"/>
-            <w:r>
-              <w:rPr>
-                <w:rFonts w:cs="Arial"/>
-                <w:b/>
-                <w:bCs/>
-                <w:kern w:val="28"/>
-                <w:sz w:val="20"/>
-                <w:szCs w:val="20"/>
-                <w:lang w:val="en-US"/>
-              </w:rPr>
-              <w:t xml:space="preserve"> </w:t>
-            </w:r>
-            <w:proofErr w:type="spellStart"/>
-            <w:r>
-              <w:rPr>
-                <w:rFonts w:cs="Arial"/>
-                <w:b/>
-                <w:bCs/>
-                <w:kern w:val="28"/>
-                <w:sz w:val="20"/>
-                <w:szCs w:val="20"/>
-                <w:lang w:val="en-US"/>
-              </w:rPr>
-              <w:t>ethische</w:t>
-            </w:r>
-            <w:proofErr w:type="spellEnd"/>
-            <w:r>
-              <w:rPr>
-                <w:rFonts w:cs="Arial"/>
-                <w:b/>
-                <w:bCs/>
-                <w:kern w:val="28"/>
-                <w:sz w:val="20"/>
-                <w:szCs w:val="20"/>
-                <w:lang w:val="en-US"/>
-              </w:rPr>
-              <w:t xml:space="preserve"> </w:t>
-            </w:r>
-            <w:proofErr w:type="spellStart"/>
-            <w:r>
-              <w:rPr>
-                <w:rFonts w:cs="Arial"/>
-                <w:b/>
-                <w:bCs/>
-                <w:kern w:val="28"/>
-                <w:sz w:val="20"/>
-                <w:szCs w:val="20"/>
-                <w:lang w:val="en-US"/>
-              </w:rPr>
-              <w:t>toetsing</w:t>
-            </w:r>
-            <w:proofErr w:type="spellEnd"/>
-            <w:r>
-              <w:rPr>
-                <w:rFonts w:cs="Arial"/>
-                <w:b/>
-                <w:bCs/>
-                <w:kern w:val="28"/>
-                <w:sz w:val="20"/>
-                <w:szCs w:val="20"/>
-                <w:lang w:val="en-US"/>
-              </w:rPr>
-              <w:t xml:space="preserve"> </w:t>
-            </w:r>
-            <w:proofErr w:type="spellStart"/>
-            <w:r>
-              <w:rPr>
-                <w:rFonts w:cs="Arial"/>
-                <w:b/>
-                <w:bCs/>
-                <w:kern w:val="28"/>
-                <w:sz w:val="20"/>
-                <w:szCs w:val="20"/>
-                <w:lang w:val="en-US"/>
-              </w:rPr>
-              <w:t>commissie</w:t>
-            </w:r>
-            <w:proofErr w:type="spellEnd"/>
-            <w:r>
-              <w:rPr>
-                <w:rFonts w:cs="Arial"/>
-                <w:b/>
-                <w:bCs/>
-                <w:kern w:val="28"/>
-                <w:sz w:val="20"/>
-                <w:szCs w:val="20"/>
-                <w:lang w:val="en-US"/>
-              </w:rPr>
-              <w:t xml:space="preserve"> </w:t>
+              <w:t xml:space="preserve"> medisch ethische toetsing commissie </w:t>
             </w:r>
             <w:r>
               <w:rPr>
@@ -7943,7 +7387,6 @@
                 <w:lang w:val="en-US"/>
               </w:rPr>
             </w:pPr>
-            <w:proofErr w:type="spellStart"/>
             <w:r>
               <w:rPr>
                 <w:rFonts w:cs="Arial"/>
@@ -7954,20 +7397,7 @@
                 <w:szCs w:val="20"/>
                 <w:lang w:val="en-US"/>
               </w:rPr>
-              <w:t>Protonpumpinhibitor</w:t>
-            </w:r>
-            <w:proofErr w:type="spellEnd"/>
-            <w:r>
-              <w:rPr>
-                <w:rFonts w:cs="Arial"/>
-                <w:b/>
-                <w:bCs/>
-                <w:kern w:val="28"/>
-                <w:sz w:val="20"/>
-                <w:szCs w:val="20"/>
-                <w:lang w:val="en-US"/>
-              </w:rPr>
-              <w:t>(s)</w:t>
+              <w:t>Protonpumpinhibitor(s)</w:t>
             </w:r>
           </w:p>
         </w:tc>
@@ -8163,33 +7593,7 @@
                 <w:szCs w:val="20"/>
                 <w:lang w:val="en-US"/>
               </w:rPr>
-              <w:t xml:space="preserve">The sponsor is the party that commissions the </w:t>
-            </w:r>
-            <w:proofErr w:type="spellStart"/>
-            <w:r>
-              <w:rPr>
-                <w:rFonts w:cs="Arial"/>
-                <w:b/>
-                <w:bCs/>
-                <w:kern w:val="28"/>
-                <w:sz w:val="20"/>
-                <w:szCs w:val="20"/>
-                <w:lang w:val="en-US"/>
-              </w:rPr>
-              <w:t>organisation</w:t>
-            </w:r>
-            <w:proofErr w:type="spellEnd"/>
-            <w:r>
-              <w:rPr>
-                <w:rFonts w:cs="Arial"/>
-                <w:b/>
-                <w:bCs/>
-                <w:kern w:val="28"/>
-                <w:sz w:val="20"/>
-                <w:szCs w:val="20"/>
-                <w:lang w:val="en-US"/>
-              </w:rPr>
-              <w:t xml:space="preserve"> or performance of the research, for example a pharmaceutical</w:t>
+              <w:t>The sponsor is the party that commissions the organisation or performance of the research, for example a pharmaceutical</w:t>
             </w:r>
             <w:r>
               <w:rPr>
@@ -8213,85 +7617,7 @@
                 <w:szCs w:val="20"/>
                 <w:lang w:val="en-US"/>
               </w:rPr>
-              <w:t xml:space="preserve">company, academic hospital, scientific </w:t>
-            </w:r>
-            <w:proofErr w:type="spellStart"/>
-            <w:r>
-              <w:rPr>
-                <w:rFonts w:cs="Arial"/>
-                <w:b/>
-                <w:bCs/>
-                <w:kern w:val="28"/>
-                <w:sz w:val="20"/>
-                <w:szCs w:val="20"/>
-                <w:lang w:val="en-US"/>
-              </w:rPr>
-              <w:t>organisation</w:t>
-            </w:r>
-            <w:proofErr w:type="spellEnd"/>
-            <w:r>
-              <w:rPr>
-                <w:rFonts w:cs="Arial"/>
-                <w:b/>
-                <w:bCs/>
-                <w:kern w:val="28"/>
-                <w:sz w:val="20"/>
-                <w:szCs w:val="20"/>
-                <w:lang w:val="en-US"/>
-              </w:rPr>
-              <w:t xml:space="preserve"> or investigator. A party that provides funding for a study but does not commission it is not regarded as the </w:t>
-            </w:r>
-            <w:proofErr w:type="gramStart"/>
-            <w:r>
-              <w:rPr>
-                <w:rFonts w:cs="Arial"/>
-                <w:b/>
-                <w:bCs/>
-                <w:kern w:val="28"/>
-                <w:sz w:val="20"/>
-                <w:szCs w:val="20"/>
-                <w:lang w:val="en-US"/>
-              </w:rPr>
-              <w:t>sponsor, but</w:t>
-            </w:r>
-            <w:proofErr w:type="gramEnd"/>
-            <w:r>
-              <w:rPr>
-                <w:rFonts w:cs="Arial"/>
-                <w:b/>
-                <w:bCs/>
-                <w:kern w:val="28"/>
-                <w:sz w:val="20"/>
-                <w:szCs w:val="20"/>
-                <w:lang w:val="en-US"/>
-              </w:rPr>
-              <w:t xml:space="preserve"> referred to as a </w:t>
-            </w:r>
-            <w:proofErr w:type="spellStart"/>
-            <w:r>
-              <w:rPr>
-                <w:rFonts w:cs="Arial"/>
-                <w:b/>
-                <w:bCs/>
-                <w:kern w:val="28"/>
-                <w:sz w:val="20"/>
-                <w:szCs w:val="20"/>
-                <w:lang w:val="en-US"/>
-              </w:rPr>
-              <w:t>subsidising</w:t>
-            </w:r>
-            <w:proofErr w:type="spellEnd"/>
-            <w:r>
-              <w:rPr>
-                <w:rFonts w:cs="Arial"/>
-                <w:b/>
-                <w:bCs/>
-                <w:kern w:val="28"/>
-                <w:sz w:val="20"/>
-                <w:szCs w:val="20"/>
-                <w:lang w:val="en-US"/>
-              </w:rPr>
-              <w:t xml:space="preserve"> party.</w:t>
+              <w:t>company, academic hospital, scientific organisation or investigator. A party that provides funding for a study but does not commission it is not regarded as the sponsor, but referred to as a subsidising party.</w:t>
             </w:r>
           </w:p>
         </w:tc>
@@ -8402,7 +7728,6 @@
                 <w:lang w:val="en-US"/>
               </w:rPr>
             </w:pPr>
-            <w:proofErr w:type="spellStart"/>
             <w:r>
               <w:rPr>
                 <w:rFonts w:cs="Arial"/>
@@ -8415,7 +7740,6 @@
               </w:rPr>
               <w:t>Wbp</w:t>
             </w:r>
-            <w:proofErr w:type="spellEnd"/>
           </w:p>
         </w:tc>
         <w:tc>
@@ -8453,59 +7777,7 @@
                 <w:szCs w:val="20"/>
                 <w:lang w:val="en-US"/>
               </w:rPr>
-              <w:t xml:space="preserve">Personal Data Protection Act (in Dutch: Wet </w:t>
-            </w:r>
-            <w:proofErr w:type="spellStart"/>
-            <w:r>
-              <w:rPr>
-                <w:rFonts w:cs="Arial"/>
-                <w:b/>
-                <w:bCs/>
-                <w:kern w:val="28"/>
-                <w:sz w:val="20"/>
-                <w:szCs w:val="20"/>
-                <w:lang w:val="en-US"/>
-              </w:rPr>
-              <w:t>Bescherming</w:t>
-            </w:r>
-            <w:proofErr w:type="spellEnd"/>
-            <w:r>
-              <w:rPr>
-                <w:rFonts w:cs="Arial"/>
-                <w:b/>
-                <w:bCs/>
-                <w:kern w:val="28"/>
-                <w:sz w:val="20"/>
-                <w:szCs w:val="20"/>
-                <w:lang w:val="en-US"/>
-              </w:rPr>
-              <w:t xml:space="preserve"> </w:t>
-            </w:r>
-            <w:proofErr w:type="spellStart"/>
-            <w:r>
-              <w:rPr>
-                <w:rFonts w:cs="Arial"/>
-                <w:b/>
-                <w:bCs/>
-                <w:kern w:val="28"/>
-                <w:sz w:val="20"/>
-                <w:szCs w:val="20"/>
-                <w:lang w:val="en-US"/>
-              </w:rPr>
-              <w:t>Persoonsgevens</w:t>
-            </w:r>
-            <w:proofErr w:type="spellEnd"/>
-            <w:r>
-              <w:rPr>
-                <w:rFonts w:cs="Arial"/>
-                <w:b/>
-                <w:bCs/>
-                <w:kern w:val="28"/>
-                <w:sz w:val="20"/>
-                <w:szCs w:val="20"/>
-                <w:lang w:val="en-US"/>
-              </w:rPr>
-              <w:t>)</w:t>
+              <w:t>Personal Data Protection Act (in Dutch: Wet Bescherming Persoonsgevens)</w:t>
             </w:r>
           </w:p>
         </w:tc>
@@ -8574,7 +7846,6 @@
                 <w:szCs w:val="20"/>
               </w:rPr>
             </w:pPr>
-            <w:proofErr w:type="spellStart"/>
             <w:r>
               <w:rPr>
                 <w:rFonts w:cs="Arial"/>
@@ -8584,43 +7855,7 @@
                 <w:sz w:val="20"/>
                 <w:szCs w:val="20"/>
               </w:rPr>
-              <w:t>Medical</w:t>
-            </w:r>
-            <w:proofErr w:type="spellEnd"/>
-            <w:r>
-              <w:rPr>
-                <w:rFonts w:cs="Arial"/>
-                <w:b/>
-                <w:bCs/>
-                <w:kern w:val="28"/>
-                <w:sz w:val="20"/>
-                <w:szCs w:val="20"/>
-              </w:rPr>
-              <w:t xml:space="preserve"> Research </w:t>
-            </w:r>
-            <w:proofErr w:type="spellStart"/>
-            <w:r>
-              <w:rPr>
-                <w:rFonts w:cs="Arial"/>
-                <w:b/>
-                <w:bCs/>
-                <w:kern w:val="28"/>
-                <w:sz w:val="20"/>
-                <w:szCs w:val="20"/>
-              </w:rPr>
-              <w:t>Involving</w:t>
-            </w:r>
-            <w:proofErr w:type="spellEnd"/>
-            <w:r>
-              <w:rPr>
-                <w:rFonts w:cs="Arial"/>
-                <w:b/>
-                <w:bCs/>
-                <w:kern w:val="28"/>
-                <w:sz w:val="20"/>
-                <w:szCs w:val="20"/>
-              </w:rPr>
-              <w:t xml:space="preserve"> Human Subjects Act (</w:t>
+              <w:t>Medical Research Involving Human Subjects Act (</w:t>
             </w:r>
             <w:r>
               <w:rPr>
@@ -8883,25 +8118,7 @@
           <w:szCs w:val="20"/>
           <w:lang w:val="en-GB"/>
         </w:rPr>
-        <w:t xml:space="preserve">In this study we will attempt to create a dataset of ultrasound images depicting the brachial plexus and use this dataset to train </w:t>
-      </w:r>
-      <w:proofErr w:type="gramStart"/>
-      <w:r>
-        <w:rPr>
-          <w:sz w:val="20"/>
-          <w:szCs w:val="20"/>
-          <w:lang w:val="en-GB"/>
-        </w:rPr>
-        <w:t>an</w:t>
-      </w:r>
-      <w:proofErr w:type="gramEnd"/>
-      <w:r>
-        <w:rPr>
-          <w:sz w:val="20"/>
-          <w:szCs w:val="20"/>
-          <w:lang w:val="en-GB"/>
-        </w:rPr>
-        <w:t xml:space="preserve"> U-net model in order to identify the region of interest in these images, which may potentially be used in clinical practise.</w:t>
+        <w:t>In this study we will attempt to create a dataset of ultrasound images depicting the brachial plexus and use this dataset to train an U-net model in order to identify the region of interest in these images, which may potentially be used in clinical practise.</w:t>
       </w:r>
     </w:p>
     <w:p>
@@ -9076,27 +8293,7 @@
           <w:szCs w:val="20"/>
           <w:lang w:val="en-US"/>
         </w:rPr>
-        <w:t xml:space="preserve">Train </w:t>
-      </w:r>
-      <w:proofErr w:type="gramStart"/>
-      <w:r>
-        <w:rPr>
-          <w:rFonts w:cs="Arial"/>
-          <w:sz w:val="20"/>
-          <w:szCs w:val="20"/>
-          <w:lang w:val="en-US"/>
-        </w:rPr>
-        <w:t>an</w:t>
-      </w:r>
-      <w:proofErr w:type="gramEnd"/>
-      <w:r>
-        <w:rPr>
-          <w:rFonts w:cs="Arial"/>
-          <w:sz w:val="20"/>
-          <w:szCs w:val="20"/>
-          <w:lang w:val="en-US"/>
-        </w:rPr>
-        <w:t xml:space="preserve"> U-net deep learning model using the dataset and teach it to properly identify the brachial plexus</w:t>
+        <w:t>Train an U-net deep learning model using the dataset and teach it to properly identify the brachial plexus</w:t>
       </w:r>
     </w:p>
     <w:p>
@@ -10132,25 +9329,7 @@
           <w:szCs w:val="20"/>
           <w:lang w:val="en-GB"/>
         </w:rPr>
-        <w:t xml:space="preserve">In this study we will attempt to create a dataset of ultrasound images depicting the brachial plexus and use this dataset to train </w:t>
-      </w:r>
-      <w:proofErr w:type="gramStart"/>
-      <w:r>
-        <w:rPr>
-          <w:sz w:val="20"/>
-          <w:szCs w:val="20"/>
-          <w:lang w:val="en-GB"/>
-        </w:rPr>
-        <w:t>an</w:t>
-      </w:r>
-      <w:proofErr w:type="gramEnd"/>
-      <w:r>
-        <w:rPr>
-          <w:sz w:val="20"/>
-          <w:szCs w:val="20"/>
-          <w:lang w:val="en-GB"/>
-        </w:rPr>
-        <w:t xml:space="preserve"> U-net model in order to identify the region of interest in these images, which may potentially be used in clinical practise.</w:t>
+        <w:t>In this study we will attempt to create a dataset of ultrasound images depicting the brachial plexus and use this dataset to train an U-net model in order to identify the region of interest in these images, which may potentially be used in clinical practise.</w:t>
       </w:r>
     </w:p>
     <w:p>
@@ -10326,27 +9505,7 @@
           <w:szCs w:val="20"/>
           <w:lang w:val="en-US"/>
         </w:rPr>
-        <w:t xml:space="preserve">Train </w:t>
-      </w:r>
-      <w:proofErr w:type="gramStart"/>
-      <w:r>
-        <w:rPr>
-          <w:rFonts w:cs="Arial"/>
-          <w:sz w:val="20"/>
-          <w:szCs w:val="20"/>
-          <w:lang w:val="en-US"/>
-        </w:rPr>
-        <w:t>an</w:t>
-      </w:r>
-      <w:proofErr w:type="gramEnd"/>
-      <w:r>
-        <w:rPr>
-          <w:rFonts w:cs="Arial"/>
-          <w:sz w:val="20"/>
-          <w:szCs w:val="20"/>
-          <w:lang w:val="en-US"/>
-        </w:rPr>
-        <w:t xml:space="preserve"> U-net deep learning model using the dataset and teach it to properly identify the brachial plexus</w:t>
+        <w:t>Train an U-net deep learning model using the dataset and teach it to properly identify the brachial plexus</w:t>
       </w:r>
     </w:p>
     <w:p>
@@ -10807,25 +9966,7 @@
           <w:szCs w:val="20"/>
           <w:lang w:val="en-GB"/>
         </w:rPr>
-        <w:t xml:space="preserve">When comparing the image segmentation masks, any </w:t>
-      </w:r>
-      <w:proofErr w:type="spellStart"/>
-      <w:r>
-        <w:rPr>
-          <w:sz w:val="20"/>
-          <w:szCs w:val="20"/>
-          <w:lang w:val="en-GB"/>
-        </w:rPr>
-        <w:t>IoU</w:t>
-      </w:r>
-      <w:proofErr w:type="spellEnd"/>
-      <w:r>
-        <w:rPr>
-          <w:sz w:val="20"/>
-          <w:szCs w:val="20"/>
-          <w:lang w:val="en-GB"/>
-        </w:rPr>
-        <w:t xml:space="preserve"> (intersection </w:t>
+        <w:t xml:space="preserve">When comparing the image segmentation masks, any IoU (intersection </w:t>
       </w:r>
       <w:r>
         <w:rPr>
@@ -11029,25 +10170,7 @@
           <w:szCs w:val="20"/>
           <w:lang w:val="en-GB"/>
         </w:rPr>
-        <w:t xml:space="preserve">. Simplified architecture of U-net. The vertical line and rectangles refer to the input, convolved and output images. The convolution kernels are summarized in the right bottom. Conv, convolution; </w:t>
-      </w:r>
-      <w:proofErr w:type="spellStart"/>
-      <w:r>
-        <w:rPr>
-          <w:sz w:val="16"/>
-          <w:szCs w:val="20"/>
-          <w:lang w:val="en-GB"/>
-        </w:rPr>
-        <w:t>ReLU</w:t>
-      </w:r>
-      <w:proofErr w:type="spellEnd"/>
-      <w:r>
-        <w:rPr>
-          <w:sz w:val="16"/>
-          <w:szCs w:val="20"/>
-          <w:lang w:val="en-GB"/>
-        </w:rPr>
-        <w:t>, rectified linear unit.</w:t>
+        <w:t>. Simplified architecture of U-net. The vertical line and rectangles refer to the input, convolved and output images. The convolution kernels are summarized in the right bottom. Conv, convolution; ReLU, rectified linear unit.</w:t>
       </w:r>
     </w:p>
     <w:p>
@@ -11348,25 +10471,7 @@
           <w:lang w:val="en-GB"/>
         </w:rPr>
         <w:lastRenderedPageBreak/>
-        <w:t>The segmentation quality will be evaluated by using the intersection over union (</w:t>
-      </w:r>
-      <w:proofErr w:type="spellStart"/>
-      <w:r>
-        <w:rPr>
-          <w:sz w:val="20"/>
-          <w:szCs w:val="20"/>
-          <w:lang w:val="en-GB"/>
-        </w:rPr>
-        <w:t>IoU</w:t>
-      </w:r>
-      <w:proofErr w:type="spellEnd"/>
-      <w:r>
-        <w:rPr>
-          <w:sz w:val="20"/>
-          <w:szCs w:val="20"/>
-          <w:lang w:val="en-GB"/>
-        </w:rPr>
-        <w:t>) metric</w:t>
+        <w:t>The segmentation quality will be evaluated by using the intersection over union (IoU) metric</w:t>
       </w:r>
       <w:r>
         <w:rPr>
@@ -11422,43 +10527,7 @@
           <w:szCs w:val="20"/>
           <w:lang w:val="en-GB"/>
         </w:rPr>
-        <w:t xml:space="preserve"> of these two masks (Figure 2). We shall consider an </w:t>
-      </w:r>
-      <w:proofErr w:type="spellStart"/>
-      <w:r>
-        <w:rPr>
-          <w:sz w:val="20"/>
-          <w:szCs w:val="20"/>
-          <w:lang w:val="en-GB"/>
-        </w:rPr>
-        <w:t>IoU</w:t>
-      </w:r>
-      <w:proofErr w:type="spellEnd"/>
-      <w:r>
-        <w:rPr>
-          <w:sz w:val="20"/>
-          <w:szCs w:val="20"/>
-          <w:lang w:val="en-GB"/>
-        </w:rPr>
-        <w:t xml:space="preserve"> &gt;0.5 to be an effective segmentation, leading to a model accuracy defined as </w:t>
-      </w:r>
-      <w:proofErr w:type="spellStart"/>
-      <w:r>
-        <w:rPr>
-          <w:sz w:val="20"/>
-          <w:szCs w:val="20"/>
-          <w:lang w:val="en-GB"/>
-        </w:rPr>
-        <w:t>Eq</w:t>
-      </w:r>
-      <w:proofErr w:type="spellEnd"/>
-      <w:r>
-        <w:rPr>
-          <w:sz w:val="20"/>
-          <w:szCs w:val="20"/>
-          <w:lang w:val="en-GB"/>
-        </w:rPr>
-        <w:t xml:space="preserve"> 2.</w:t>
+        <w:t xml:space="preserve"> of these two masks (Figure 2). We shall consider an IoU &gt;0.5 to be an effective segmentation, leading to a model accuracy defined as Eq 2.</w:t>
       </w:r>
     </w:p>
     <w:p>
@@ -11819,43 +10888,7 @@
           <w:szCs w:val="20"/>
           <w:lang w:val="en-GB"/>
         </w:rPr>
-        <w:t xml:space="preserve">The representation of </w:t>
-      </w:r>
-      <w:proofErr w:type="spellStart"/>
-      <w:r>
-        <w:rPr>
-          <w:sz w:val="16"/>
-          <w:szCs w:val="20"/>
-          <w:lang w:val="en-GB"/>
-        </w:rPr>
-        <w:t>IoU</w:t>
-      </w:r>
-      <w:proofErr w:type="spellEnd"/>
-      <w:r>
-        <w:rPr>
-          <w:sz w:val="16"/>
-          <w:szCs w:val="20"/>
-          <w:lang w:val="en-GB"/>
-        </w:rPr>
-        <w:t xml:space="preserve">. </w:t>
-      </w:r>
-      <w:proofErr w:type="spellStart"/>
-      <w:r>
-        <w:rPr>
-          <w:sz w:val="16"/>
-          <w:szCs w:val="20"/>
-          <w:lang w:val="en-GB"/>
-        </w:rPr>
-        <w:t>IoU</w:t>
-      </w:r>
-      <w:proofErr w:type="spellEnd"/>
-      <w:r>
-        <w:rPr>
-          <w:sz w:val="16"/>
-          <w:szCs w:val="20"/>
-          <w:lang w:val="en-GB"/>
-        </w:rPr>
-        <w:t>, intersection over union.</w:t>
+        <w:t>The representation of IoU. IoU, intersection over union.</w:t>
       </w:r>
     </w:p>
     <w:p>
@@ -12755,25 +11788,7 @@
           <w:szCs w:val="20"/>
           <w:lang w:val="en-US"/>
         </w:rPr>
-        <w:t xml:space="preserve">Philips </w:t>
-      </w:r>
-      <w:proofErr w:type="spellStart"/>
-      <w:r>
-        <w:rPr>
-          <w:sz w:val="20"/>
-          <w:szCs w:val="20"/>
-          <w:lang w:val="en-US"/>
-        </w:rPr>
-        <w:t>Sparq</w:t>
-      </w:r>
-      <w:proofErr w:type="spellEnd"/>
-      <w:r>
-        <w:rPr>
-          <w:sz w:val="20"/>
-          <w:szCs w:val="20"/>
-          <w:lang w:val="en-US"/>
-        </w:rPr>
-        <w:t xml:space="preserve"> Ultrasound Machine</w:t>
+        <w:t>Philips Sparq Ultrasound Machine</w:t>
       </w:r>
       <w:r>
         <w:rPr>
@@ -13421,27 +12436,7 @@
           <w:szCs w:val="20"/>
           <w:lang w:val="en-US"/>
         </w:rPr>
-        <w:t xml:space="preserve">ing Human Subjects Act (WMO). Study design and procedures will be carried out in accordance with the ICH Good Clinical </w:t>
-      </w:r>
-      <w:proofErr w:type="spellStart"/>
-      <w:r>
-        <w:rPr>
-          <w:iCs/>
-          <w:sz w:val="20"/>
-          <w:szCs w:val="20"/>
-          <w:lang w:val="en-US"/>
-        </w:rPr>
-        <w:t>Practise</w:t>
-      </w:r>
-      <w:proofErr w:type="spellEnd"/>
-      <w:r>
-        <w:rPr>
-          <w:iCs/>
-          <w:sz w:val="20"/>
-          <w:szCs w:val="20"/>
-          <w:lang w:val="en-US"/>
-        </w:rPr>
-        <w:t xml:space="preserve"> (GCP) guidelines.</w:t>
+        <w:t>ing Human Subjects Act (WMO). Study design and procedures will be carried out in accordance with the ICH Good Clinical Practise (GCP) guidelines.</w:t>
       </w:r>
     </w:p>
     <w:p>
@@ -13539,23 +12534,13 @@
           <w:lang w:val="en-US"/>
         </w:rPr>
       </w:pPr>
-      <w:proofErr w:type="gramStart"/>
-      <w:r>
-        <w:rPr>
-          <w:sz w:val="20"/>
-          <w:szCs w:val="20"/>
-          <w:lang w:val="en-US"/>
-        </w:rPr>
-        <w:t>A full explanation of the nature,</w:t>
-      </w:r>
-      <w:proofErr w:type="gramEnd"/>
-      <w:r>
-        <w:rPr>
-          <w:sz w:val="20"/>
-          <w:szCs w:val="20"/>
-          <w:lang w:val="en-US"/>
-        </w:rPr>
-        <w:t xml:space="preserve"> expected duration and purpose of the study.</w:t>
+      <w:r>
+        <w:rPr>
+          <w:sz w:val="20"/>
+          <w:szCs w:val="20"/>
+          <w:lang w:val="en-US"/>
+        </w:rPr>
+        <w:t>A full explanation of the nature, expected duration and purpose of the study.</w:t>
       </w:r>
     </w:p>
     <w:p>
@@ -13582,25 +12567,7 @@
           <w:szCs w:val="20"/>
           <w:lang w:val="en-US"/>
         </w:rPr>
-        <w:t xml:space="preserve">A description of any </w:t>
-      </w:r>
-      <w:proofErr w:type="gramStart"/>
-      <w:r>
-        <w:rPr>
-          <w:sz w:val="20"/>
-          <w:szCs w:val="20"/>
-          <w:lang w:val="en-US"/>
-        </w:rPr>
-        <w:t>reasonable</w:t>
-      </w:r>
-      <w:proofErr w:type="gramEnd"/>
-      <w:r>
-        <w:rPr>
-          <w:sz w:val="20"/>
-          <w:szCs w:val="20"/>
-          <w:lang w:val="en-US"/>
-        </w:rPr>
-        <w:t xml:space="preserve"> foreseeable risks or discomfort to the patient.</w:t>
+        <w:t>A description of any reasonable foreseeable risks or discomfort to the patient.</w:t>
       </w:r>
     </w:p>
     <w:p>
@@ -14788,24 +13755,7 @@
         <w:szCs w:val="16"/>
       </w:rPr>
       <w:tab/>
-    </w:r>
-    <w:proofErr w:type="spellStart"/>
-    <w:r>
-      <w:rPr>
-        <w:color w:val="404040"/>
-        <w:sz w:val="16"/>
-        <w:szCs w:val="16"/>
-      </w:rPr>
-      <w:t>Brachial</w:t>
-    </w:r>
-    <w:proofErr w:type="spellEnd"/>
-    <w:r>
-      <w:rPr>
-        <w:color w:val="404040"/>
-        <w:sz w:val="16"/>
-        <w:szCs w:val="16"/>
-      </w:rPr>
-      <w:t xml:space="preserve"> plexus U-</w:t>
+      <w:t>Brachial plexus U-</w:t>
     </w:r>
     <w:r>
       <w:rPr>
@@ -14853,23 +13803,13 @@
       </w:rPr>
       <w:tab/>
     </w:r>
-    <w:proofErr w:type="spellStart"/>
     <w:r>
       <w:rPr>
         <w:color w:val="404040"/>
         <w:sz w:val="16"/>
         <w:szCs w:val="16"/>
       </w:rPr>
-      <w:t>Brachial</w:t>
-    </w:r>
-    <w:proofErr w:type="spellEnd"/>
-    <w:r>
-      <w:rPr>
-        <w:color w:val="404040"/>
-        <w:sz w:val="16"/>
-        <w:szCs w:val="16"/>
-      </w:rPr>
-      <w:t xml:space="preserve"> plexus U-</w:t>
+      <w:t>Brachial plexus U-</w:t>
     </w:r>
     <w:r>
       <w:rPr>
@@ -14916,24 +13856,7 @@
         <w:szCs w:val="16"/>
       </w:rPr>
       <w:tab/>
-    </w:r>
-    <w:proofErr w:type="spellStart"/>
-    <w:r>
-      <w:rPr>
-        <w:color w:val="404040"/>
-        <w:sz w:val="16"/>
-        <w:szCs w:val="16"/>
-      </w:rPr>
-      <w:t>Brachial</w:t>
-    </w:r>
-    <w:proofErr w:type="spellEnd"/>
-    <w:r>
-      <w:rPr>
-        <w:color w:val="404040"/>
-        <w:sz w:val="16"/>
-        <w:szCs w:val="16"/>
-      </w:rPr>
-      <w:t xml:space="preserve"> plexus U-</w:t>
+      <w:t>Brachial plexus U-</w:t>
     </w:r>
     <w:r>
       <w:rPr>
@@ -14966,7 +13889,6 @@
         <w:lang w:val="en-US"/>
       </w:rPr>
     </w:pPr>
-    <w:proofErr w:type="spellStart"/>
     <w:r>
       <w:rPr>
         <w:color w:val="404040" w:themeColor="text1" w:themeTint="BF"/>
@@ -14976,7 +13898,6 @@
       </w:rPr>
       <w:t>NLxxxxx.xxx.xx</w:t>
     </w:r>
-    <w:proofErr w:type="spellEnd"/>
     <w:r>
       <w:rPr>
         <w:color w:val="404040" w:themeColor="text1" w:themeTint="BF"/>

</xml_diff>

<commit_message>
Handtekening Malagon op signature sheet
</commit_message>
<xml_diff>
--- a/protocol/C1 - Protocol Brachial Plexus U-net v1.0.docx
+++ b/protocol/C1 - Protocol Brachial Plexus U-net v1.0.docx
@@ -3312,6 +3312,67 @@
                 <w:rFonts w:cs="Arial"/>
                 <w:b/>
                 <w:bCs/>
+                <w:noProof/>
+                <w:kern w:val="28"/>
+                <w:sz w:val="20"/>
+                <w:szCs w:val="20"/>
+                <w:lang w:val="en-US"/>
+              </w:rPr>
+              <w:drawing>
+                <wp:anchor distT="0" distB="0" distL="114300" distR="114300" simplePos="0" relativeHeight="251664384" behindDoc="0" locked="0" layoutInCell="1" allowOverlap="1" wp14:anchorId="49DB497E" wp14:editId="7318794E">
+                  <wp:simplePos x="0" y="0"/>
+                  <wp:positionH relativeFrom="column">
+                    <wp:posOffset>2409202</wp:posOffset>
+                  </wp:positionH>
+                  <wp:positionV relativeFrom="paragraph">
+                    <wp:posOffset>142875</wp:posOffset>
+                  </wp:positionV>
+                  <wp:extent cx="2235200" cy="1092200"/>
+                  <wp:effectExtent l="0" t="0" r="0" b="0"/>
+                  <wp:wrapNone/>
+                  <wp:docPr id="9" name="Picture 9"/>
+                  <wp:cNvGraphicFramePr>
+                    <a:graphicFrameLocks xmlns:a="http://schemas.openxmlformats.org/drawingml/2006/main" noChangeAspect="1"/>
+                  </wp:cNvGraphicFramePr>
+                  <a:graphic xmlns:a="http://schemas.openxmlformats.org/drawingml/2006/main">
+                    <a:graphicData uri="http://schemas.openxmlformats.org/drawingml/2006/picture">
+                      <pic:pic xmlns:pic="http://schemas.openxmlformats.org/drawingml/2006/picture">
+                        <pic:nvPicPr>
+                          <pic:cNvPr id="1" name=""/>
+                          <pic:cNvPicPr/>
+                        </pic:nvPicPr>
+                        <pic:blipFill>
+                          <a:blip r:embed="rId14"/>
+                          <a:stretch>
+                            <a:fillRect/>
+                          </a:stretch>
+                        </pic:blipFill>
+                        <pic:spPr>
+                          <a:xfrm>
+                            <a:off x="0" y="0"/>
+                            <a:ext cx="2235200" cy="1092200"/>
+                          </a:xfrm>
+                          <a:prstGeom prst="rect">
+                            <a:avLst/>
+                          </a:prstGeom>
+                        </pic:spPr>
+                      </pic:pic>
+                    </a:graphicData>
+                  </a:graphic>
+                  <wp14:sizeRelH relativeFrom="page">
+                    <wp14:pctWidth>0</wp14:pctWidth>
+                  </wp14:sizeRelH>
+                  <wp14:sizeRelV relativeFrom="page">
+                    <wp14:pctHeight>0</wp14:pctHeight>
+                  </wp14:sizeRelV>
+                </wp:anchor>
+              </w:drawing>
+            </w:r>
+            <w:r>
+              <w:rPr>
+                <w:rFonts w:cs="Arial"/>
+                <w:b/>
+                <w:bCs/>
                 <w:iCs/>
                 <w:sz w:val="20"/>
                 <w:szCs w:val="20"/>
@@ -3487,6 +3548,67 @@
                 <w:lang w:val="en-US"/>
               </w:rPr>
             </w:pPr>
+            <w:r>
+              <w:rPr>
+                <w:rFonts w:cs="Arial"/>
+                <w:b/>
+                <w:bCs/>
+                <w:noProof/>
+                <w:kern w:val="28"/>
+                <w:sz w:val="20"/>
+                <w:szCs w:val="20"/>
+                <w:lang w:val="en-US"/>
+              </w:rPr>
+              <w:drawing>
+                <wp:anchor distT="0" distB="0" distL="114300" distR="114300" simplePos="0" relativeHeight="251665408" behindDoc="0" locked="0" layoutInCell="1" allowOverlap="1" wp14:anchorId="40652F0C" wp14:editId="30AD6087">
+                  <wp:simplePos x="0" y="0"/>
+                  <wp:positionH relativeFrom="column">
+                    <wp:posOffset>-51447</wp:posOffset>
+                  </wp:positionH>
+                  <wp:positionV relativeFrom="paragraph">
+                    <wp:posOffset>440055</wp:posOffset>
+                  </wp:positionV>
+                  <wp:extent cx="990600" cy="355600"/>
+                  <wp:effectExtent l="0" t="0" r="0" b="0"/>
+                  <wp:wrapNone/>
+                  <wp:docPr id="10" name="Picture 10"/>
+                  <wp:cNvGraphicFramePr>
+                    <a:graphicFrameLocks xmlns:a="http://schemas.openxmlformats.org/drawingml/2006/main" noChangeAspect="1"/>
+                  </wp:cNvGraphicFramePr>
+                  <a:graphic xmlns:a="http://schemas.openxmlformats.org/drawingml/2006/main">
+                    <a:graphicData uri="http://schemas.openxmlformats.org/drawingml/2006/picture">
+                      <pic:pic xmlns:pic="http://schemas.openxmlformats.org/drawingml/2006/picture">
+                        <pic:nvPicPr>
+                          <pic:cNvPr id="1" name=""/>
+                          <pic:cNvPicPr/>
+                        </pic:nvPicPr>
+                        <pic:blipFill>
+                          <a:blip r:embed="rId15"/>
+                          <a:stretch>
+                            <a:fillRect/>
+                          </a:stretch>
+                        </pic:blipFill>
+                        <pic:spPr>
+                          <a:xfrm>
+                            <a:off x="0" y="0"/>
+                            <a:ext cx="990600" cy="355600"/>
+                          </a:xfrm>
+                          <a:prstGeom prst="rect">
+                            <a:avLst/>
+                          </a:prstGeom>
+                        </pic:spPr>
+                      </pic:pic>
+                    </a:graphicData>
+                  </a:graphic>
+                  <wp14:sizeRelH relativeFrom="page">
+                    <wp14:pctWidth>0</wp14:pctWidth>
+                  </wp14:sizeRelH>
+                  <wp14:sizeRelV relativeFrom="page">
+                    <wp14:pctHeight>0</wp14:pctHeight>
+                  </wp14:sizeRelV>
+                </wp:anchor>
+              </w:drawing>
+            </w:r>
           </w:p>
         </w:tc>
       </w:tr>
@@ -3514,10 +3636,10 @@
           <w:lang w:val="en-US"/>
         </w:rPr>
         <w:sectPr>
-          <w:headerReference w:type="default" r:id="rId14"/>
-          <w:footerReference w:type="even" r:id="rId15"/>
-          <w:footerReference w:type="default" r:id="rId16"/>
-          <w:headerReference w:type="first" r:id="rId17"/>
+          <w:headerReference w:type="default" r:id="rId16"/>
+          <w:footerReference w:type="even" r:id="rId17"/>
+          <w:footerReference w:type="default" r:id="rId18"/>
+          <w:headerReference w:type="first" r:id="rId19"/>
           <w:pgSz w:w="11906" w:h="16838"/>
           <w:pgMar w:top="1417" w:right="1417" w:bottom="1417" w:left="1417" w:header="708" w:footer="708" w:gutter="0"/>
           <w:cols w:space="708"/>
@@ -3602,6 +3724,9 @@
         <w:rPr>
           <w:rFonts w:asciiTheme="minorHAnsi" w:eastAsiaTheme="minorEastAsia" w:hAnsiTheme="minorHAnsi" w:cstheme="minorBidi"/>
           <w:noProof/>
+          <w:sz w:val="24"/>
+          <w:szCs w:val="24"/>
+          <w:lang w:val="en-NL" w:eastAsia="en-GB"/>
         </w:rPr>
       </w:pPr>
       <w:r>
@@ -3639,6 +3764,9 @@
         <w:rPr>
           <w:rFonts w:asciiTheme="minorHAnsi" w:eastAsiaTheme="minorEastAsia" w:hAnsiTheme="minorHAnsi" w:cstheme="minorBidi"/>
           <w:noProof/>
+          <w:sz w:val="24"/>
+          <w:szCs w:val="24"/>
+          <w:lang w:val="en-NL" w:eastAsia="en-GB"/>
         </w:rPr>
         <w:tab/>
       </w:r>
@@ -3665,7 +3793,7 @@
         <w:rPr>
           <w:noProof/>
         </w:rPr>
-        <w:instrText xml:space="preserve"> PAGEREF _Toc62629701 \h </w:instrText>
+        <w:instrText xml:space="preserve"> PAGEREF _Toc65071569 \h </w:instrText>
       </w:r>
       <w:r>
         <w:rPr>
@@ -3701,6 +3829,9 @@
         <w:rPr>
           <w:rFonts w:asciiTheme="minorHAnsi" w:eastAsiaTheme="minorEastAsia" w:hAnsiTheme="minorHAnsi" w:cstheme="minorBidi"/>
           <w:noProof/>
+          <w:sz w:val="24"/>
+          <w:szCs w:val="24"/>
+          <w:lang w:val="en-NL" w:eastAsia="en-GB"/>
         </w:rPr>
       </w:pPr>
       <w:r>
@@ -3714,6 +3845,9 @@
         <w:rPr>
           <w:rFonts w:asciiTheme="minorHAnsi" w:eastAsiaTheme="minorEastAsia" w:hAnsiTheme="minorHAnsi" w:cstheme="minorBidi"/>
           <w:noProof/>
+          <w:sz w:val="24"/>
+          <w:szCs w:val="24"/>
+          <w:lang w:val="en-NL" w:eastAsia="en-GB"/>
         </w:rPr>
         <w:tab/>
       </w:r>
@@ -3740,7 +3874,7 @@
         <w:rPr>
           <w:noProof/>
         </w:rPr>
-        <w:instrText xml:space="preserve"> PAGEREF _Toc62629702 \h </w:instrText>
+        <w:instrText xml:space="preserve"> PAGEREF _Toc65071570 \h </w:instrText>
       </w:r>
       <w:r>
         <w:rPr>
@@ -3776,6 +3910,9 @@
         <w:rPr>
           <w:rFonts w:asciiTheme="minorHAnsi" w:eastAsiaTheme="minorEastAsia" w:hAnsiTheme="minorHAnsi" w:cstheme="minorBidi"/>
           <w:noProof/>
+          <w:sz w:val="24"/>
+          <w:szCs w:val="24"/>
+          <w:lang w:val="en-NL" w:eastAsia="en-GB"/>
         </w:rPr>
       </w:pPr>
       <w:r>
@@ -3789,6 +3926,9 @@
         <w:rPr>
           <w:rFonts w:asciiTheme="minorHAnsi" w:eastAsiaTheme="minorEastAsia" w:hAnsiTheme="minorHAnsi" w:cstheme="minorBidi"/>
           <w:noProof/>
+          <w:sz w:val="24"/>
+          <w:szCs w:val="24"/>
+          <w:lang w:val="en-NL" w:eastAsia="en-GB"/>
         </w:rPr>
         <w:tab/>
       </w:r>
@@ -3815,7 +3955,7 @@
         <w:rPr>
           <w:noProof/>
         </w:rPr>
-        <w:instrText xml:space="preserve"> PAGEREF _Toc62629703 \h </w:instrText>
+        <w:instrText xml:space="preserve"> PAGEREF _Toc65071571 \h </w:instrText>
       </w:r>
       <w:r>
         <w:rPr>
@@ -3845,12 +3985,15 @@
       <w:pPr>
         <w:pStyle w:val="TOC2"/>
         <w:tabs>
-          <w:tab w:val="left" w:pos="880"/>
+          <w:tab w:val="left" w:pos="960"/>
           <w:tab w:val="right" w:leader="dot" w:pos="9062"/>
         </w:tabs>
         <w:rPr>
           <w:rFonts w:asciiTheme="minorHAnsi" w:eastAsiaTheme="minorEastAsia" w:hAnsiTheme="minorHAnsi" w:cstheme="minorBidi"/>
           <w:noProof/>
+          <w:sz w:val="24"/>
+          <w:szCs w:val="24"/>
+          <w:lang w:val="en-NL" w:eastAsia="en-GB"/>
         </w:rPr>
       </w:pPr>
       <w:r>
@@ -3864,6 +4007,9 @@
         <w:rPr>
           <w:rFonts w:asciiTheme="minorHAnsi" w:eastAsiaTheme="minorEastAsia" w:hAnsiTheme="minorHAnsi" w:cstheme="minorBidi"/>
           <w:noProof/>
+          <w:sz w:val="24"/>
+          <w:szCs w:val="24"/>
+          <w:lang w:val="en-NL" w:eastAsia="en-GB"/>
         </w:rPr>
         <w:tab/>
       </w:r>
@@ -3890,7 +4036,7 @@
         <w:rPr>
           <w:noProof/>
         </w:rPr>
-        <w:instrText xml:space="preserve"> PAGEREF _Toc62629704 \h </w:instrText>
+        <w:instrText xml:space="preserve"> PAGEREF _Toc65071572 \h </w:instrText>
       </w:r>
       <w:r>
         <w:rPr>
@@ -3907,7 +4053,7 @@
         <w:rPr>
           <w:noProof/>
         </w:rPr>
-        <w:t>12</w:t>
+        <w:t>13</w:t>
       </w:r>
       <w:r>
         <w:rPr>
@@ -3920,12 +4066,15 @@
       <w:pPr>
         <w:pStyle w:val="TOC2"/>
         <w:tabs>
-          <w:tab w:val="left" w:pos="880"/>
+          <w:tab w:val="left" w:pos="960"/>
           <w:tab w:val="right" w:leader="dot" w:pos="9062"/>
         </w:tabs>
         <w:rPr>
           <w:rFonts w:asciiTheme="minorHAnsi" w:eastAsiaTheme="minorEastAsia" w:hAnsiTheme="minorHAnsi" w:cstheme="minorBidi"/>
           <w:noProof/>
+          <w:sz w:val="24"/>
+          <w:szCs w:val="24"/>
+          <w:lang w:val="en-NL" w:eastAsia="en-GB"/>
         </w:rPr>
       </w:pPr>
       <w:r>
@@ -3939,6 +4088,9 @@
         <w:rPr>
           <w:rFonts w:asciiTheme="minorHAnsi" w:eastAsiaTheme="minorEastAsia" w:hAnsiTheme="minorHAnsi" w:cstheme="minorBidi"/>
           <w:noProof/>
+          <w:sz w:val="24"/>
+          <w:szCs w:val="24"/>
+          <w:lang w:val="en-NL" w:eastAsia="en-GB"/>
         </w:rPr>
         <w:tab/>
       </w:r>
@@ -3965,7 +4117,7 @@
         <w:rPr>
           <w:noProof/>
         </w:rPr>
-        <w:instrText xml:space="preserve"> PAGEREF _Toc62629705 \h </w:instrText>
+        <w:instrText xml:space="preserve"> PAGEREF _Toc65071573 \h </w:instrText>
       </w:r>
       <w:r>
         <w:rPr>
@@ -3982,7 +4134,7 @@
         <w:rPr>
           <w:noProof/>
         </w:rPr>
-        <w:t>12</w:t>
+        <w:t>13</w:t>
       </w:r>
       <w:r>
         <w:rPr>
@@ -3995,12 +4147,15 @@
       <w:pPr>
         <w:pStyle w:val="TOC2"/>
         <w:tabs>
-          <w:tab w:val="left" w:pos="880"/>
+          <w:tab w:val="left" w:pos="960"/>
           <w:tab w:val="right" w:leader="dot" w:pos="9062"/>
         </w:tabs>
         <w:rPr>
           <w:rFonts w:asciiTheme="minorHAnsi" w:eastAsiaTheme="minorEastAsia" w:hAnsiTheme="minorHAnsi" w:cstheme="minorBidi"/>
           <w:noProof/>
+          <w:sz w:val="24"/>
+          <w:szCs w:val="24"/>
+          <w:lang w:val="en-NL" w:eastAsia="en-GB"/>
         </w:rPr>
       </w:pPr>
       <w:r>
@@ -4014,6 +4169,9 @@
         <w:rPr>
           <w:rFonts w:asciiTheme="minorHAnsi" w:eastAsiaTheme="minorEastAsia" w:hAnsiTheme="minorHAnsi" w:cstheme="minorBidi"/>
           <w:noProof/>
+          <w:sz w:val="24"/>
+          <w:szCs w:val="24"/>
+          <w:lang w:val="en-NL" w:eastAsia="en-GB"/>
         </w:rPr>
         <w:tab/>
       </w:r>
@@ -4040,7 +4198,7 @@
         <w:rPr>
           <w:noProof/>
         </w:rPr>
-        <w:instrText xml:space="preserve"> PAGEREF _Toc62629706 \h </w:instrText>
+        <w:instrText xml:space="preserve"> PAGEREF _Toc65071574 \h </w:instrText>
       </w:r>
       <w:r>
         <w:rPr>
@@ -4057,7 +4215,7 @@
         <w:rPr>
           <w:noProof/>
         </w:rPr>
-        <w:t>12</w:t>
+        <w:t>13</w:t>
       </w:r>
       <w:r>
         <w:rPr>
@@ -4076,6 +4234,9 @@
         <w:rPr>
           <w:rFonts w:asciiTheme="minorHAnsi" w:eastAsiaTheme="minorEastAsia" w:hAnsiTheme="minorHAnsi" w:cstheme="minorBidi"/>
           <w:noProof/>
+          <w:sz w:val="24"/>
+          <w:szCs w:val="24"/>
+          <w:lang w:val="en-NL" w:eastAsia="en-GB"/>
         </w:rPr>
       </w:pPr>
       <w:r>
@@ -4089,6 +4250,9 @@
         <w:rPr>
           <w:rFonts w:asciiTheme="minorHAnsi" w:eastAsiaTheme="minorEastAsia" w:hAnsiTheme="minorHAnsi" w:cstheme="minorBidi"/>
           <w:noProof/>
+          <w:sz w:val="24"/>
+          <w:szCs w:val="24"/>
+          <w:lang w:val="en-NL" w:eastAsia="en-GB"/>
         </w:rPr>
         <w:tab/>
       </w:r>
@@ -4115,7 +4279,7 @@
         <w:rPr>
           <w:noProof/>
         </w:rPr>
-        <w:instrText xml:space="preserve"> PAGEREF _Toc62629707 \h </w:instrText>
+        <w:instrText xml:space="preserve"> PAGEREF _Toc65071575 \h </w:instrText>
       </w:r>
       <w:r>
         <w:rPr>
@@ -4132,7 +4296,7 @@
         <w:rPr>
           <w:noProof/>
         </w:rPr>
-        <w:t>13</w:t>
+        <w:t>14</w:t>
       </w:r>
       <w:r>
         <w:rPr>
@@ -4151,6 +4315,9 @@
         <w:rPr>
           <w:rFonts w:asciiTheme="minorHAnsi" w:eastAsiaTheme="minorEastAsia" w:hAnsiTheme="minorHAnsi" w:cstheme="minorBidi"/>
           <w:noProof/>
+          <w:sz w:val="24"/>
+          <w:szCs w:val="24"/>
+          <w:lang w:val="en-NL" w:eastAsia="en-GB"/>
         </w:rPr>
       </w:pPr>
       <w:r>
@@ -4164,6 +4331,9 @@
         <w:rPr>
           <w:rFonts w:asciiTheme="minorHAnsi" w:eastAsiaTheme="minorEastAsia" w:hAnsiTheme="minorHAnsi" w:cstheme="minorBidi"/>
           <w:noProof/>
+          <w:sz w:val="24"/>
+          <w:szCs w:val="24"/>
+          <w:lang w:val="en-NL" w:eastAsia="en-GB"/>
         </w:rPr>
         <w:tab/>
       </w:r>
@@ -4190,7 +4360,7 @@
         <w:rPr>
           <w:noProof/>
         </w:rPr>
-        <w:instrText xml:space="preserve"> PAGEREF _Toc62629708 \h </w:instrText>
+        <w:instrText xml:space="preserve"> PAGEREF _Toc65071576 \h </w:instrText>
       </w:r>
       <w:r>
         <w:rPr>
@@ -4207,7 +4377,7 @@
         <w:rPr>
           <w:noProof/>
         </w:rPr>
-        <w:t>14</w:t>
+        <w:t>15</w:t>
       </w:r>
       <w:r>
         <w:rPr>
@@ -4220,12 +4390,15 @@
       <w:pPr>
         <w:pStyle w:val="TOC2"/>
         <w:tabs>
-          <w:tab w:val="left" w:pos="880"/>
+          <w:tab w:val="left" w:pos="960"/>
           <w:tab w:val="right" w:leader="dot" w:pos="9062"/>
         </w:tabs>
         <w:rPr>
           <w:rFonts w:asciiTheme="minorHAnsi" w:eastAsiaTheme="minorEastAsia" w:hAnsiTheme="minorHAnsi" w:cstheme="minorBidi"/>
           <w:noProof/>
+          <w:sz w:val="24"/>
+          <w:szCs w:val="24"/>
+          <w:lang w:val="en-NL" w:eastAsia="en-GB"/>
         </w:rPr>
       </w:pPr>
       <w:r>
@@ -4239,6 +4412,9 @@
         <w:rPr>
           <w:rFonts w:asciiTheme="minorHAnsi" w:eastAsiaTheme="minorEastAsia" w:hAnsiTheme="minorHAnsi" w:cstheme="minorBidi"/>
           <w:noProof/>
+          <w:sz w:val="24"/>
+          <w:szCs w:val="24"/>
+          <w:lang w:val="en-NL" w:eastAsia="en-GB"/>
         </w:rPr>
         <w:tab/>
       </w:r>
@@ -4265,7 +4441,7 @@
         <w:rPr>
           <w:noProof/>
         </w:rPr>
-        <w:instrText xml:space="preserve"> PAGEREF _Toc62629709 \h </w:instrText>
+        <w:instrText xml:space="preserve"> PAGEREF _Toc65071577 \h </w:instrText>
       </w:r>
       <w:r>
         <w:rPr>
@@ -4282,7 +4458,7 @@
         <w:rPr>
           <w:noProof/>
         </w:rPr>
-        <w:t>14</w:t>
+        <w:t>15</w:t>
       </w:r>
       <w:r>
         <w:rPr>
@@ -4295,12 +4471,15 @@
       <w:pPr>
         <w:pStyle w:val="TOC3"/>
         <w:tabs>
-          <w:tab w:val="left" w:pos="1320"/>
+          <w:tab w:val="left" w:pos="1200"/>
           <w:tab w:val="right" w:leader="dot" w:pos="9062"/>
         </w:tabs>
         <w:rPr>
           <w:rFonts w:asciiTheme="minorHAnsi" w:eastAsiaTheme="minorEastAsia" w:hAnsiTheme="minorHAnsi" w:cstheme="minorBidi"/>
           <w:noProof/>
+          <w:sz w:val="24"/>
+          <w:szCs w:val="24"/>
+          <w:lang w:val="en-NL" w:eastAsia="en-GB"/>
         </w:rPr>
       </w:pPr>
       <w:r>
@@ -4314,6 +4493,9 @@
         <w:rPr>
           <w:rFonts w:asciiTheme="minorHAnsi" w:eastAsiaTheme="minorEastAsia" w:hAnsiTheme="minorHAnsi" w:cstheme="minorBidi"/>
           <w:noProof/>
+          <w:sz w:val="24"/>
+          <w:szCs w:val="24"/>
+          <w:lang w:val="en-NL" w:eastAsia="en-GB"/>
         </w:rPr>
         <w:tab/>
       </w:r>
@@ -4340,7 +4522,7 @@
         <w:rPr>
           <w:noProof/>
         </w:rPr>
-        <w:instrText xml:space="preserve"> PAGEREF _Toc62629710 \h </w:instrText>
+        <w:instrText xml:space="preserve"> PAGEREF _Toc65071578 \h </w:instrText>
       </w:r>
       <w:r>
         <w:rPr>
@@ -4357,7 +4539,7 @@
         <w:rPr>
           <w:noProof/>
         </w:rPr>
-        <w:t>14</w:t>
+        <w:t>15</w:t>
       </w:r>
       <w:r>
         <w:rPr>
@@ -4370,13 +4552,15 @@
       <w:pPr>
         <w:pStyle w:val="TOC3"/>
         <w:tabs>
-          <w:tab w:val="left" w:pos="1320"/>
+          <w:tab w:val="left" w:pos="1200"/>
           <w:tab w:val="right" w:leader="dot" w:pos="9062"/>
         </w:tabs>
         <w:rPr>
           <w:rFonts w:asciiTheme="minorHAnsi" w:eastAsiaTheme="minorEastAsia" w:hAnsiTheme="minorHAnsi" w:cstheme="minorBidi"/>
           <w:noProof/>
-          <w:lang w:val="en-GB"/>
+          <w:sz w:val="24"/>
+          <w:szCs w:val="24"/>
+          <w:lang w:val="en-NL" w:eastAsia="en-GB"/>
         </w:rPr>
       </w:pPr>
       <w:r>
@@ -4390,7 +4574,9 @@
         <w:rPr>
           <w:rFonts w:asciiTheme="minorHAnsi" w:eastAsiaTheme="minorEastAsia" w:hAnsiTheme="minorHAnsi" w:cstheme="minorBidi"/>
           <w:noProof/>
-          <w:lang w:val="en-GB"/>
+          <w:sz w:val="24"/>
+          <w:szCs w:val="24"/>
+          <w:lang w:val="en-NL" w:eastAsia="en-GB"/>
         </w:rPr>
         <w:tab/>
       </w:r>
@@ -4404,7 +4590,7 @@
       <w:r>
         <w:rPr>
           <w:noProof/>
-          <w:lang w:val="en-GB"/>
+          <w:lang w:val="en-US"/>
         </w:rPr>
         <w:tab/>
       </w:r>
@@ -4417,9 +4603,9 @@
       <w:r>
         <w:rPr>
           <w:noProof/>
-          <w:lang w:val="en-GB"/>
-        </w:rPr>
-        <w:instrText xml:space="preserve"> PAGEREF _Toc62629711 \h </w:instrText>
+          <w:lang w:val="en-US"/>
+        </w:rPr>
+        <w:instrText xml:space="preserve"> PAGEREF _Toc65071579 \h </w:instrText>
       </w:r>
       <w:r>
         <w:rPr>
@@ -4435,9 +4621,9 @@
       <w:r>
         <w:rPr>
           <w:noProof/>
-          <w:lang w:val="en-GB"/>
-        </w:rPr>
-        <w:t>14</w:t>
+          <w:lang w:val="en-US"/>
+        </w:rPr>
+        <w:t>15</w:t>
       </w:r>
       <w:r>
         <w:rPr>
@@ -4450,13 +4636,15 @@
       <w:pPr>
         <w:pStyle w:val="TOC2"/>
         <w:tabs>
-          <w:tab w:val="left" w:pos="880"/>
+          <w:tab w:val="left" w:pos="960"/>
           <w:tab w:val="right" w:leader="dot" w:pos="9062"/>
         </w:tabs>
         <w:rPr>
           <w:rFonts w:asciiTheme="minorHAnsi" w:eastAsiaTheme="minorEastAsia" w:hAnsiTheme="minorHAnsi" w:cstheme="minorBidi"/>
           <w:noProof/>
-          <w:lang w:val="en-GB"/>
+          <w:sz w:val="24"/>
+          <w:szCs w:val="24"/>
+          <w:lang w:val="en-NL" w:eastAsia="en-GB"/>
         </w:rPr>
       </w:pPr>
       <w:r>
@@ -4470,7 +4658,9 @@
         <w:rPr>
           <w:rFonts w:asciiTheme="minorHAnsi" w:eastAsiaTheme="minorEastAsia" w:hAnsiTheme="minorHAnsi" w:cstheme="minorBidi"/>
           <w:noProof/>
-          <w:lang w:val="en-GB"/>
+          <w:sz w:val="24"/>
+          <w:szCs w:val="24"/>
+          <w:lang w:val="en-NL" w:eastAsia="en-GB"/>
         </w:rPr>
         <w:tab/>
       </w:r>
@@ -4484,7 +4674,7 @@
       <w:r>
         <w:rPr>
           <w:noProof/>
-          <w:lang w:val="en-GB"/>
+          <w:lang w:val="en-US"/>
         </w:rPr>
         <w:tab/>
       </w:r>
@@ -4497,9 +4687,9 @@
       <w:r>
         <w:rPr>
           <w:noProof/>
-          <w:lang w:val="en-GB"/>
-        </w:rPr>
-        <w:instrText xml:space="preserve"> PAGEREF _Toc62629712 \h </w:instrText>
+          <w:lang w:val="en-US"/>
+        </w:rPr>
+        <w:instrText xml:space="preserve"> PAGEREF _Toc65071580 \h </w:instrText>
       </w:r>
       <w:r>
         <w:rPr>
@@ -4515,9 +4705,9 @@
       <w:r>
         <w:rPr>
           <w:noProof/>
-          <w:lang w:val="en-GB"/>
-        </w:rPr>
-        <w:t>14</w:t>
+          <w:lang w:val="en-US"/>
+        </w:rPr>
+        <w:t>15</w:t>
       </w:r>
       <w:r>
         <w:rPr>
@@ -4530,13 +4720,15 @@
       <w:pPr>
         <w:pStyle w:val="TOC2"/>
         <w:tabs>
-          <w:tab w:val="left" w:pos="880"/>
+          <w:tab w:val="left" w:pos="960"/>
           <w:tab w:val="right" w:leader="dot" w:pos="9062"/>
         </w:tabs>
         <w:rPr>
           <w:rFonts w:asciiTheme="minorHAnsi" w:eastAsiaTheme="minorEastAsia" w:hAnsiTheme="minorHAnsi" w:cstheme="minorBidi"/>
           <w:noProof/>
-          <w:lang w:val="en-GB"/>
+          <w:sz w:val="24"/>
+          <w:szCs w:val="24"/>
+          <w:lang w:val="en-NL" w:eastAsia="en-GB"/>
         </w:rPr>
       </w:pPr>
       <w:r>
@@ -4550,7 +4742,9 @@
         <w:rPr>
           <w:rFonts w:asciiTheme="minorHAnsi" w:eastAsiaTheme="minorEastAsia" w:hAnsiTheme="minorHAnsi" w:cstheme="minorBidi"/>
           <w:noProof/>
-          <w:lang w:val="en-GB"/>
+          <w:sz w:val="24"/>
+          <w:szCs w:val="24"/>
+          <w:lang w:val="en-NL" w:eastAsia="en-GB"/>
         </w:rPr>
         <w:tab/>
       </w:r>
@@ -4564,7 +4758,7 @@
       <w:r>
         <w:rPr>
           <w:noProof/>
-          <w:lang w:val="en-GB"/>
+          <w:lang w:val="en-US"/>
         </w:rPr>
         <w:tab/>
       </w:r>
@@ -4577,9 +4771,9 @@
       <w:r>
         <w:rPr>
           <w:noProof/>
-          <w:lang w:val="en-GB"/>
-        </w:rPr>
-        <w:instrText xml:space="preserve"> PAGEREF _Toc62629713 \h </w:instrText>
+          <w:lang w:val="en-US"/>
+        </w:rPr>
+        <w:instrText xml:space="preserve"> PAGEREF _Toc65071581 \h </w:instrText>
       </w:r>
       <w:r>
         <w:rPr>
@@ -4595,9 +4789,9 @@
       <w:r>
         <w:rPr>
           <w:noProof/>
-          <w:lang w:val="en-GB"/>
-        </w:rPr>
-        <w:t>14</w:t>
+          <w:lang w:val="en-US"/>
+        </w:rPr>
+        <w:t>15</w:t>
       </w:r>
       <w:r>
         <w:rPr>
@@ -4610,13 +4804,15 @@
       <w:pPr>
         <w:pStyle w:val="TOC2"/>
         <w:tabs>
-          <w:tab w:val="left" w:pos="880"/>
+          <w:tab w:val="left" w:pos="960"/>
           <w:tab w:val="right" w:leader="dot" w:pos="9062"/>
         </w:tabs>
         <w:rPr>
           <w:rFonts w:asciiTheme="minorHAnsi" w:eastAsiaTheme="minorEastAsia" w:hAnsiTheme="minorHAnsi" w:cstheme="minorBidi"/>
           <w:noProof/>
-          <w:lang w:val="en-GB"/>
+          <w:sz w:val="24"/>
+          <w:szCs w:val="24"/>
+          <w:lang w:val="en-NL" w:eastAsia="en-GB"/>
         </w:rPr>
       </w:pPr>
       <w:r>
@@ -4630,7 +4826,9 @@
         <w:rPr>
           <w:rFonts w:asciiTheme="minorHAnsi" w:eastAsiaTheme="minorEastAsia" w:hAnsiTheme="minorHAnsi" w:cstheme="minorBidi"/>
           <w:noProof/>
-          <w:lang w:val="en-GB"/>
+          <w:sz w:val="24"/>
+          <w:szCs w:val="24"/>
+          <w:lang w:val="en-NL" w:eastAsia="en-GB"/>
         </w:rPr>
         <w:tab/>
       </w:r>
@@ -4644,7 +4842,7 @@
       <w:r>
         <w:rPr>
           <w:noProof/>
-          <w:lang w:val="en-GB"/>
+          <w:lang w:val="en-US"/>
         </w:rPr>
         <w:tab/>
       </w:r>
@@ -4657,9 +4855,9 @@
       <w:r>
         <w:rPr>
           <w:noProof/>
-          <w:lang w:val="en-GB"/>
-        </w:rPr>
-        <w:instrText xml:space="preserve"> PAGEREF _Toc62629714 \h </w:instrText>
+          <w:lang w:val="en-US"/>
+        </w:rPr>
+        <w:instrText xml:space="preserve"> PAGEREF _Toc65071582 \h </w:instrText>
       </w:r>
       <w:r>
         <w:rPr>
@@ -4675,9 +4873,9 @@
       <w:r>
         <w:rPr>
           <w:noProof/>
-          <w:lang w:val="en-GB"/>
-        </w:rPr>
-        <w:t>14</w:t>
+          <w:lang w:val="en-US"/>
+        </w:rPr>
+        <w:t>15</w:t>
       </w:r>
       <w:r>
         <w:rPr>
@@ -4690,13 +4888,15 @@
       <w:pPr>
         <w:pStyle w:val="TOC2"/>
         <w:tabs>
-          <w:tab w:val="left" w:pos="880"/>
+          <w:tab w:val="left" w:pos="960"/>
           <w:tab w:val="right" w:leader="dot" w:pos="9062"/>
         </w:tabs>
         <w:rPr>
           <w:rFonts w:asciiTheme="minorHAnsi" w:eastAsiaTheme="minorEastAsia" w:hAnsiTheme="minorHAnsi" w:cstheme="minorBidi"/>
           <w:noProof/>
-          <w:lang w:val="en-GB"/>
+          <w:sz w:val="24"/>
+          <w:szCs w:val="24"/>
+          <w:lang w:val="en-NL" w:eastAsia="en-GB"/>
         </w:rPr>
       </w:pPr>
       <w:r>
@@ -4710,7 +4910,9 @@
         <w:rPr>
           <w:rFonts w:asciiTheme="minorHAnsi" w:eastAsiaTheme="minorEastAsia" w:hAnsiTheme="minorHAnsi" w:cstheme="minorBidi"/>
           <w:noProof/>
-          <w:lang w:val="en-GB"/>
+          <w:sz w:val="24"/>
+          <w:szCs w:val="24"/>
+          <w:lang w:val="en-NL" w:eastAsia="en-GB"/>
         </w:rPr>
         <w:tab/>
       </w:r>
@@ -4724,7 +4926,7 @@
       <w:r>
         <w:rPr>
           <w:noProof/>
-          <w:lang w:val="en-GB"/>
+          <w:lang w:val="en-US"/>
         </w:rPr>
         <w:tab/>
       </w:r>
@@ -4737,9 +4939,9 @@
       <w:r>
         <w:rPr>
           <w:noProof/>
-          <w:lang w:val="en-GB"/>
-        </w:rPr>
-        <w:instrText xml:space="preserve"> PAGEREF _Toc62629715 \h </w:instrText>
+          <w:lang w:val="en-US"/>
+        </w:rPr>
+        <w:instrText xml:space="preserve"> PAGEREF _Toc65071583 \h </w:instrText>
       </w:r>
       <w:r>
         <w:rPr>
@@ -4755,9 +4957,9 @@
       <w:r>
         <w:rPr>
           <w:noProof/>
-          <w:lang w:val="en-GB"/>
-        </w:rPr>
-        <w:t>14</w:t>
+          <w:lang w:val="en-US"/>
+        </w:rPr>
+        <w:t>15</w:t>
       </w:r>
       <w:r>
         <w:rPr>
@@ -4776,7 +4978,9 @@
         <w:rPr>
           <w:rFonts w:asciiTheme="minorHAnsi" w:eastAsiaTheme="minorEastAsia" w:hAnsiTheme="minorHAnsi" w:cstheme="minorBidi"/>
           <w:noProof/>
-          <w:lang w:val="en-GB"/>
+          <w:sz w:val="24"/>
+          <w:szCs w:val="24"/>
+          <w:lang w:val="en-NL" w:eastAsia="en-GB"/>
         </w:rPr>
       </w:pPr>
       <w:r>
@@ -4790,7 +4994,9 @@
         <w:rPr>
           <w:rFonts w:asciiTheme="minorHAnsi" w:eastAsiaTheme="minorEastAsia" w:hAnsiTheme="minorHAnsi" w:cstheme="minorBidi"/>
           <w:noProof/>
-          <w:lang w:val="en-GB"/>
+          <w:sz w:val="24"/>
+          <w:szCs w:val="24"/>
+          <w:lang w:val="en-NL" w:eastAsia="en-GB"/>
         </w:rPr>
         <w:tab/>
       </w:r>
@@ -4804,7 +5010,6 @@
       <w:r>
         <w:rPr>
           <w:noProof/>
-          <w:lang w:val="en-GB"/>
         </w:rPr>
         <w:tab/>
       </w:r>
@@ -4817,9 +5022,8 @@
       <w:r>
         <w:rPr>
           <w:noProof/>
-          <w:lang w:val="en-GB"/>
-        </w:rPr>
-        <w:instrText xml:space="preserve"> PAGEREF _Toc62629716 \h </w:instrText>
+        </w:rPr>
+        <w:instrText xml:space="preserve"> PAGEREF _Toc65071584 \h </w:instrText>
       </w:r>
       <w:r>
         <w:rPr>
@@ -4835,9 +5039,8 @@
       <w:r>
         <w:rPr>
           <w:noProof/>
-          <w:lang w:val="en-GB"/>
-        </w:rPr>
-        <w:t>15</w:t>
+        </w:rPr>
+        <w:t>16</w:t>
       </w:r>
       <w:r>
         <w:rPr>
@@ -4856,7 +5059,9 @@
         <w:rPr>
           <w:rFonts w:asciiTheme="minorHAnsi" w:eastAsiaTheme="minorEastAsia" w:hAnsiTheme="minorHAnsi" w:cstheme="minorBidi"/>
           <w:noProof/>
-          <w:lang w:val="en-GB"/>
+          <w:sz w:val="24"/>
+          <w:szCs w:val="24"/>
+          <w:lang w:val="en-NL" w:eastAsia="en-GB"/>
         </w:rPr>
       </w:pPr>
       <w:r>
@@ -4870,7 +5075,9 @@
         <w:rPr>
           <w:rFonts w:asciiTheme="minorHAnsi" w:eastAsiaTheme="minorEastAsia" w:hAnsiTheme="minorHAnsi" w:cstheme="minorBidi"/>
           <w:noProof/>
-          <w:lang w:val="en-GB"/>
+          <w:sz w:val="24"/>
+          <w:szCs w:val="24"/>
+          <w:lang w:val="en-NL" w:eastAsia="en-GB"/>
         </w:rPr>
         <w:tab/>
       </w:r>
@@ -4884,7 +5091,6 @@
       <w:r>
         <w:rPr>
           <w:noProof/>
-          <w:lang w:val="en-GB"/>
         </w:rPr>
         <w:tab/>
       </w:r>
@@ -4897,9 +5103,8 @@
       <w:r>
         <w:rPr>
           <w:noProof/>
-          <w:lang w:val="en-GB"/>
-        </w:rPr>
-        <w:instrText xml:space="preserve"> PAGEREF _Toc62629717 \h </w:instrText>
+        </w:rPr>
+        <w:instrText xml:space="preserve"> PAGEREF _Toc65071585 \h </w:instrText>
       </w:r>
       <w:r>
         <w:rPr>
@@ -4915,409 +5120,8 @@
       <w:r>
         <w:rPr>
           <w:noProof/>
-          <w:lang w:val="en-GB"/>
         </w:rPr>
         <w:t>16</w:t>
-      </w:r>
-      <w:r>
-        <w:rPr>
-          <w:noProof/>
-        </w:rPr>
-        <w:fldChar w:fldCharType="end"/>
-      </w:r>
-    </w:p>
-    <w:p>
-      <w:pPr>
-        <w:pStyle w:val="TOC2"/>
-        <w:tabs>
-          <w:tab w:val="left" w:pos="880"/>
-          <w:tab w:val="right" w:leader="dot" w:pos="9062"/>
-        </w:tabs>
-        <w:rPr>
-          <w:rFonts w:asciiTheme="minorHAnsi" w:eastAsiaTheme="minorEastAsia" w:hAnsiTheme="minorHAnsi" w:cstheme="minorBidi"/>
-          <w:noProof/>
-          <w:lang w:val="en-GB"/>
-        </w:rPr>
-      </w:pPr>
-      <w:r>
-        <w:rPr>
-          <w:noProof/>
-          <w:lang w:val="en-US"/>
-        </w:rPr>
-        <w:t>7.1</w:t>
-      </w:r>
-      <w:r>
-        <w:rPr>
-          <w:rFonts w:asciiTheme="minorHAnsi" w:eastAsiaTheme="minorEastAsia" w:hAnsiTheme="minorHAnsi" w:cstheme="minorBidi"/>
-          <w:noProof/>
-          <w:lang w:val="en-GB"/>
-        </w:rPr>
-        <w:tab/>
-      </w:r>
-      <w:r>
-        <w:rPr>
-          <w:noProof/>
-          <w:lang w:val="en-US"/>
-        </w:rPr>
-        <w:t>Section 10 WMO event</w:t>
-      </w:r>
-      <w:r>
-        <w:rPr>
-          <w:noProof/>
-          <w:lang w:val="en-GB"/>
-        </w:rPr>
-        <w:tab/>
-      </w:r>
-      <w:r>
-        <w:rPr>
-          <w:noProof/>
-        </w:rPr>
-        <w:fldChar w:fldCharType="begin"/>
-      </w:r>
-      <w:r>
-        <w:rPr>
-          <w:noProof/>
-          <w:lang w:val="en-GB"/>
-        </w:rPr>
-        <w:instrText xml:space="preserve"> PAGEREF _Toc62629718 \h </w:instrText>
-      </w:r>
-      <w:r>
-        <w:rPr>
-          <w:noProof/>
-        </w:rPr>
-      </w:r>
-      <w:r>
-        <w:rPr>
-          <w:noProof/>
-        </w:rPr>
-        <w:fldChar w:fldCharType="separate"/>
-      </w:r>
-      <w:r>
-        <w:rPr>
-          <w:noProof/>
-          <w:lang w:val="en-GB"/>
-        </w:rPr>
-        <w:t>16</w:t>
-      </w:r>
-      <w:r>
-        <w:rPr>
-          <w:noProof/>
-        </w:rPr>
-        <w:fldChar w:fldCharType="end"/>
-      </w:r>
-    </w:p>
-    <w:p>
-      <w:pPr>
-        <w:pStyle w:val="TOC2"/>
-        <w:tabs>
-          <w:tab w:val="left" w:pos="880"/>
-          <w:tab w:val="right" w:leader="dot" w:pos="9062"/>
-        </w:tabs>
-        <w:rPr>
-          <w:rFonts w:asciiTheme="minorHAnsi" w:eastAsiaTheme="minorEastAsia" w:hAnsiTheme="minorHAnsi" w:cstheme="minorBidi"/>
-          <w:noProof/>
-          <w:lang w:val="en-GB"/>
-        </w:rPr>
-      </w:pPr>
-      <w:r>
-        <w:rPr>
-          <w:noProof/>
-          <w:lang w:val="en-US"/>
-        </w:rPr>
-        <w:t>7.2</w:t>
-      </w:r>
-      <w:r>
-        <w:rPr>
-          <w:rFonts w:asciiTheme="minorHAnsi" w:eastAsiaTheme="minorEastAsia" w:hAnsiTheme="minorHAnsi" w:cstheme="minorBidi"/>
-          <w:noProof/>
-          <w:lang w:val="en-GB"/>
-        </w:rPr>
-        <w:tab/>
-      </w:r>
-      <w:r>
-        <w:rPr>
-          <w:noProof/>
-          <w:lang w:val="en-US"/>
-        </w:rPr>
-        <w:t>AEs, SAEs and SUSARs</w:t>
-      </w:r>
-      <w:r>
-        <w:rPr>
-          <w:noProof/>
-          <w:lang w:val="en-GB"/>
-        </w:rPr>
-        <w:tab/>
-      </w:r>
-      <w:r>
-        <w:rPr>
-          <w:noProof/>
-        </w:rPr>
-        <w:fldChar w:fldCharType="begin"/>
-      </w:r>
-      <w:r>
-        <w:rPr>
-          <w:noProof/>
-          <w:lang w:val="en-GB"/>
-        </w:rPr>
-        <w:instrText xml:space="preserve"> PAGEREF _Toc62629719 \h </w:instrText>
-      </w:r>
-      <w:r>
-        <w:rPr>
-          <w:noProof/>
-        </w:rPr>
-      </w:r>
-      <w:r>
-        <w:rPr>
-          <w:noProof/>
-        </w:rPr>
-        <w:fldChar w:fldCharType="separate"/>
-      </w:r>
-      <w:r>
-        <w:rPr>
-          <w:noProof/>
-          <w:lang w:val="en-GB"/>
-        </w:rPr>
-        <w:t>16</w:t>
-      </w:r>
-      <w:r>
-        <w:rPr>
-          <w:noProof/>
-        </w:rPr>
-        <w:fldChar w:fldCharType="end"/>
-      </w:r>
-    </w:p>
-    <w:p>
-      <w:pPr>
-        <w:pStyle w:val="TOC3"/>
-        <w:tabs>
-          <w:tab w:val="left" w:pos="1320"/>
-          <w:tab w:val="right" w:leader="dot" w:pos="9062"/>
-        </w:tabs>
-        <w:rPr>
-          <w:rFonts w:asciiTheme="minorHAnsi" w:eastAsiaTheme="minorEastAsia" w:hAnsiTheme="minorHAnsi" w:cstheme="minorBidi"/>
-          <w:noProof/>
-          <w:lang w:val="en-GB"/>
-        </w:rPr>
-      </w:pPr>
-      <w:r>
-        <w:rPr>
-          <w:noProof/>
-          <w:lang w:val="en-US"/>
-        </w:rPr>
-        <w:t>7.2.1</w:t>
-      </w:r>
-      <w:r>
-        <w:rPr>
-          <w:rFonts w:asciiTheme="minorHAnsi" w:eastAsiaTheme="minorEastAsia" w:hAnsiTheme="minorHAnsi" w:cstheme="minorBidi"/>
-          <w:noProof/>
-          <w:lang w:val="en-GB"/>
-        </w:rPr>
-        <w:tab/>
-      </w:r>
-      <w:r>
-        <w:rPr>
-          <w:noProof/>
-          <w:lang w:val="en-US"/>
-        </w:rPr>
-        <w:t>Adverse events (AEs)</w:t>
-      </w:r>
-      <w:r>
-        <w:rPr>
-          <w:noProof/>
-          <w:lang w:val="en-GB"/>
-        </w:rPr>
-        <w:tab/>
-      </w:r>
-      <w:r>
-        <w:rPr>
-          <w:noProof/>
-        </w:rPr>
-        <w:fldChar w:fldCharType="begin"/>
-      </w:r>
-      <w:r>
-        <w:rPr>
-          <w:noProof/>
-          <w:lang w:val="en-GB"/>
-        </w:rPr>
-        <w:instrText xml:space="preserve"> PAGEREF _Toc62629720 \h </w:instrText>
-      </w:r>
-      <w:r>
-        <w:rPr>
-          <w:noProof/>
-        </w:rPr>
-      </w:r>
-      <w:r>
-        <w:rPr>
-          <w:noProof/>
-        </w:rPr>
-        <w:fldChar w:fldCharType="separate"/>
-      </w:r>
-      <w:r>
-        <w:rPr>
-          <w:noProof/>
-          <w:lang w:val="en-GB"/>
-        </w:rPr>
-        <w:t>16</w:t>
-      </w:r>
-      <w:r>
-        <w:rPr>
-          <w:noProof/>
-        </w:rPr>
-        <w:fldChar w:fldCharType="end"/>
-      </w:r>
-    </w:p>
-    <w:p>
-      <w:pPr>
-        <w:pStyle w:val="TOC3"/>
-        <w:tabs>
-          <w:tab w:val="left" w:pos="1320"/>
-          <w:tab w:val="right" w:leader="dot" w:pos="9062"/>
-        </w:tabs>
-        <w:rPr>
-          <w:rFonts w:asciiTheme="minorHAnsi" w:eastAsiaTheme="minorEastAsia" w:hAnsiTheme="minorHAnsi" w:cstheme="minorBidi"/>
-          <w:noProof/>
-          <w:lang w:val="en-GB"/>
-        </w:rPr>
-      </w:pPr>
-      <w:r>
-        <w:rPr>
-          <w:noProof/>
-          <w:lang w:val="en-US"/>
-        </w:rPr>
-        <w:t>7.2.2</w:t>
-      </w:r>
-      <w:r>
-        <w:rPr>
-          <w:rFonts w:asciiTheme="minorHAnsi" w:eastAsiaTheme="minorEastAsia" w:hAnsiTheme="minorHAnsi" w:cstheme="minorBidi"/>
-          <w:noProof/>
-          <w:lang w:val="en-GB"/>
-        </w:rPr>
-        <w:tab/>
-      </w:r>
-      <w:r>
-        <w:rPr>
-          <w:noProof/>
-          <w:lang w:val="en-US"/>
-        </w:rPr>
-        <w:t>Serious adverse events (SAEs)</w:t>
-      </w:r>
-      <w:r>
-        <w:rPr>
-          <w:noProof/>
-          <w:lang w:val="en-GB"/>
-        </w:rPr>
-        <w:tab/>
-      </w:r>
-      <w:r>
-        <w:rPr>
-          <w:noProof/>
-        </w:rPr>
-        <w:fldChar w:fldCharType="begin"/>
-      </w:r>
-      <w:r>
-        <w:rPr>
-          <w:noProof/>
-          <w:lang w:val="en-GB"/>
-        </w:rPr>
-        <w:instrText xml:space="preserve"> PAGEREF _Toc62629721 \h </w:instrText>
-      </w:r>
-      <w:r>
-        <w:rPr>
-          <w:noProof/>
-        </w:rPr>
-      </w:r>
-      <w:r>
-        <w:rPr>
-          <w:noProof/>
-        </w:rPr>
-        <w:fldChar w:fldCharType="separate"/>
-      </w:r>
-      <w:r>
-        <w:rPr>
-          <w:noProof/>
-          <w:lang w:val="en-GB"/>
-        </w:rPr>
-        <w:t>16</w:t>
-      </w:r>
-      <w:r>
-        <w:rPr>
-          <w:noProof/>
-        </w:rPr>
-        <w:fldChar w:fldCharType="end"/>
-      </w:r>
-    </w:p>
-    <w:p>
-      <w:pPr>
-        <w:pStyle w:val="TOC2"/>
-        <w:tabs>
-          <w:tab w:val="left" w:pos="880"/>
-          <w:tab w:val="right" w:leader="dot" w:pos="9062"/>
-        </w:tabs>
-        <w:rPr>
-          <w:rFonts w:asciiTheme="minorHAnsi" w:eastAsiaTheme="minorEastAsia" w:hAnsiTheme="minorHAnsi" w:cstheme="minorBidi"/>
-          <w:noProof/>
-          <w:lang w:val="en-GB"/>
-        </w:rPr>
-      </w:pPr>
-      <w:r>
-        <w:rPr>
-          <w:noProof/>
-          <w:lang w:val="en-US"/>
-        </w:rPr>
-        <w:t>7.3</w:t>
-      </w:r>
-      <w:r>
-        <w:rPr>
-          <w:rFonts w:asciiTheme="minorHAnsi" w:eastAsiaTheme="minorEastAsia" w:hAnsiTheme="minorHAnsi" w:cstheme="minorBidi"/>
-          <w:noProof/>
-          <w:lang w:val="en-GB"/>
-        </w:rPr>
-        <w:tab/>
-      </w:r>
-      <w:r>
-        <w:rPr>
-          <w:noProof/>
-          <w:lang w:val="en-US"/>
-        </w:rPr>
-        <w:t>Follow-up of adverse events</w:t>
-      </w:r>
-      <w:r>
-        <w:rPr>
-          <w:noProof/>
-          <w:lang w:val="en-GB"/>
-        </w:rPr>
-        <w:tab/>
-      </w:r>
-      <w:r>
-        <w:rPr>
-          <w:noProof/>
-        </w:rPr>
-        <w:fldChar w:fldCharType="begin"/>
-      </w:r>
-      <w:r>
-        <w:rPr>
-          <w:noProof/>
-          <w:lang w:val="en-GB"/>
-        </w:rPr>
-        <w:instrText xml:space="preserve"> PAGEREF _Toc62629722 \h </w:instrText>
-      </w:r>
-      <w:r>
-        <w:rPr>
-          <w:noProof/>
-        </w:rPr>
-      </w:r>
-      <w:r>
-        <w:rPr>
-          <w:noProof/>
-        </w:rPr>
-        <w:fldChar w:fldCharType="separate"/>
-      </w:r>
-      <w:r>
-        <w:rPr>
-          <w:noProof/>
-          <w:lang w:val="en-GB"/>
-        </w:rPr>
-        <w:t>17</w:t>
       </w:r>
       <w:r>
         <w:rPr>
@@ -5336,7 +5140,9 @@
         <w:rPr>
           <w:rFonts w:asciiTheme="minorHAnsi" w:eastAsiaTheme="minorEastAsia" w:hAnsiTheme="minorHAnsi" w:cstheme="minorBidi"/>
           <w:noProof/>
-          <w:lang w:val="en-GB"/>
+          <w:sz w:val="24"/>
+          <w:szCs w:val="24"/>
+          <w:lang w:val="en-NL" w:eastAsia="en-GB"/>
         </w:rPr>
       </w:pPr>
       <w:r>
@@ -5350,7 +5156,9 @@
         <w:rPr>
           <w:rFonts w:asciiTheme="minorHAnsi" w:eastAsiaTheme="minorEastAsia" w:hAnsiTheme="minorHAnsi" w:cstheme="minorBidi"/>
           <w:noProof/>
-          <w:lang w:val="en-GB"/>
+          <w:sz w:val="24"/>
+          <w:szCs w:val="24"/>
+          <w:lang w:val="en-NL" w:eastAsia="en-GB"/>
         </w:rPr>
         <w:tab/>
       </w:r>
@@ -5364,7 +5172,6 @@
       <w:r>
         <w:rPr>
           <w:noProof/>
-          <w:lang w:val="en-GB"/>
         </w:rPr>
         <w:tab/>
       </w:r>
@@ -5377,9 +5184,8 @@
       <w:r>
         <w:rPr>
           <w:noProof/>
-          <w:lang w:val="en-GB"/>
-        </w:rPr>
-        <w:instrText xml:space="preserve"> PAGEREF _Toc62629723 \h </w:instrText>
+        </w:rPr>
+        <w:instrText xml:space="preserve"> PAGEREF _Toc65071586 \h </w:instrText>
       </w:r>
       <w:r>
         <w:rPr>
@@ -5395,9 +5201,8 @@
       <w:r>
         <w:rPr>
           <w:noProof/>
-          <w:lang w:val="en-GB"/>
-        </w:rPr>
-        <w:t>18</w:t>
+        </w:rPr>
+        <w:t>16</w:t>
       </w:r>
       <w:r>
         <w:rPr>
@@ -5410,13 +5215,15 @@
       <w:pPr>
         <w:pStyle w:val="TOC2"/>
         <w:tabs>
-          <w:tab w:val="left" w:pos="880"/>
+          <w:tab w:val="left" w:pos="960"/>
           <w:tab w:val="right" w:leader="dot" w:pos="9062"/>
         </w:tabs>
         <w:rPr>
           <w:rFonts w:asciiTheme="minorHAnsi" w:eastAsiaTheme="minorEastAsia" w:hAnsiTheme="minorHAnsi" w:cstheme="minorBidi"/>
           <w:noProof/>
-          <w:lang w:val="en-GB"/>
+          <w:sz w:val="24"/>
+          <w:szCs w:val="24"/>
+          <w:lang w:val="en-NL" w:eastAsia="en-GB"/>
         </w:rPr>
       </w:pPr>
       <w:r>
@@ -5430,7 +5237,9 @@
         <w:rPr>
           <w:rFonts w:asciiTheme="minorHAnsi" w:eastAsiaTheme="minorEastAsia" w:hAnsiTheme="minorHAnsi" w:cstheme="minorBidi"/>
           <w:noProof/>
-          <w:lang w:val="en-GB"/>
+          <w:sz w:val="24"/>
+          <w:szCs w:val="24"/>
+          <w:lang w:val="en-NL" w:eastAsia="en-GB"/>
         </w:rPr>
         <w:tab/>
       </w:r>
@@ -5444,7 +5253,6 @@
       <w:r>
         <w:rPr>
           <w:noProof/>
-          <w:lang w:val="en-GB"/>
         </w:rPr>
         <w:tab/>
       </w:r>
@@ -5457,9 +5265,8 @@
       <w:r>
         <w:rPr>
           <w:noProof/>
-          <w:lang w:val="en-GB"/>
-        </w:rPr>
-        <w:instrText xml:space="preserve"> PAGEREF _Toc62629724 \h </w:instrText>
+        </w:rPr>
+        <w:instrText xml:space="preserve"> PAGEREF _Toc65071587 \h </w:instrText>
       </w:r>
       <w:r>
         <w:rPr>
@@ -5475,9 +5282,8 @@
       <w:r>
         <w:rPr>
           <w:noProof/>
-          <w:lang w:val="en-GB"/>
-        </w:rPr>
-        <w:t>18</w:t>
+        </w:rPr>
+        <w:t>16</w:t>
       </w:r>
       <w:r>
         <w:rPr>
@@ -5490,13 +5296,15 @@
       <w:pPr>
         <w:pStyle w:val="TOC2"/>
         <w:tabs>
-          <w:tab w:val="left" w:pos="880"/>
+          <w:tab w:val="left" w:pos="960"/>
           <w:tab w:val="right" w:leader="dot" w:pos="9062"/>
         </w:tabs>
         <w:rPr>
           <w:rFonts w:asciiTheme="minorHAnsi" w:eastAsiaTheme="minorEastAsia" w:hAnsiTheme="minorHAnsi" w:cstheme="minorBidi"/>
           <w:noProof/>
-          <w:lang w:val="en-GB"/>
+          <w:sz w:val="24"/>
+          <w:szCs w:val="24"/>
+          <w:lang w:val="en-NL" w:eastAsia="en-GB"/>
         </w:rPr>
       </w:pPr>
       <w:r>
@@ -5510,7 +5318,9 @@
         <w:rPr>
           <w:rFonts w:asciiTheme="minorHAnsi" w:eastAsiaTheme="minorEastAsia" w:hAnsiTheme="minorHAnsi" w:cstheme="minorBidi"/>
           <w:noProof/>
-          <w:lang w:val="en-GB"/>
+          <w:sz w:val="24"/>
+          <w:szCs w:val="24"/>
+          <w:lang w:val="en-NL" w:eastAsia="en-GB"/>
         </w:rPr>
         <w:tab/>
       </w:r>
@@ -5524,7 +5334,6 @@
       <w:r>
         <w:rPr>
           <w:noProof/>
-          <w:lang w:val="en-GB"/>
         </w:rPr>
         <w:tab/>
       </w:r>
@@ -5537,9 +5346,8 @@
       <w:r>
         <w:rPr>
           <w:noProof/>
-          <w:lang w:val="en-GB"/>
-        </w:rPr>
-        <w:instrText xml:space="preserve"> PAGEREF _Toc62629725 \h </w:instrText>
+        </w:rPr>
+        <w:instrText xml:space="preserve"> PAGEREF _Toc65071588 \h </w:instrText>
       </w:r>
       <w:r>
         <w:rPr>
@@ -5555,9 +5363,8 @@
       <w:r>
         <w:rPr>
           <w:noProof/>
-          <w:lang w:val="en-GB"/>
-        </w:rPr>
-        <w:t>18</w:t>
+        </w:rPr>
+        <w:t>16</w:t>
       </w:r>
       <w:r>
         <w:rPr>
@@ -5570,13 +5377,15 @@
       <w:pPr>
         <w:pStyle w:val="TOC2"/>
         <w:tabs>
-          <w:tab w:val="left" w:pos="880"/>
+          <w:tab w:val="left" w:pos="960"/>
           <w:tab w:val="right" w:leader="dot" w:pos="9062"/>
         </w:tabs>
         <w:rPr>
           <w:rFonts w:asciiTheme="minorHAnsi" w:eastAsiaTheme="minorEastAsia" w:hAnsiTheme="minorHAnsi" w:cstheme="minorBidi"/>
           <w:noProof/>
-          <w:lang w:val="en-GB"/>
+          <w:sz w:val="24"/>
+          <w:szCs w:val="24"/>
+          <w:lang w:val="en-NL" w:eastAsia="en-GB"/>
         </w:rPr>
       </w:pPr>
       <w:r>
@@ -5590,7 +5399,9 @@
         <w:rPr>
           <w:rFonts w:asciiTheme="minorHAnsi" w:eastAsiaTheme="minorEastAsia" w:hAnsiTheme="minorHAnsi" w:cstheme="minorBidi"/>
           <w:noProof/>
-          <w:lang w:val="en-GB"/>
+          <w:sz w:val="24"/>
+          <w:szCs w:val="24"/>
+          <w:lang w:val="en-NL" w:eastAsia="en-GB"/>
         </w:rPr>
         <w:tab/>
       </w:r>
@@ -5604,7 +5415,6 @@
       <w:r>
         <w:rPr>
           <w:noProof/>
-          <w:lang w:val="en-GB"/>
         </w:rPr>
         <w:tab/>
       </w:r>
@@ -5617,9 +5427,8 @@
       <w:r>
         <w:rPr>
           <w:noProof/>
-          <w:lang w:val="en-GB"/>
-        </w:rPr>
-        <w:instrText xml:space="preserve"> PAGEREF _Toc62629726 \h </w:instrText>
+        </w:rPr>
+        <w:instrText xml:space="preserve"> PAGEREF _Toc65071589 \h </w:instrText>
       </w:r>
       <w:r>
         <w:rPr>
@@ -5635,9 +5444,8 @@
       <w:r>
         <w:rPr>
           <w:noProof/>
-          <w:lang w:val="en-GB"/>
-        </w:rPr>
-        <w:t>18</w:t>
+        </w:rPr>
+        <w:t>16</w:t>
       </w:r>
       <w:r>
         <w:rPr>
@@ -5656,7 +5464,9 @@
         <w:rPr>
           <w:rFonts w:asciiTheme="minorHAnsi" w:eastAsiaTheme="minorEastAsia" w:hAnsiTheme="minorHAnsi" w:cstheme="minorBidi"/>
           <w:noProof/>
-          <w:lang w:val="en-GB"/>
+          <w:sz w:val="24"/>
+          <w:szCs w:val="24"/>
+          <w:lang w:val="en-NL" w:eastAsia="en-GB"/>
         </w:rPr>
       </w:pPr>
       <w:r>
@@ -5670,7 +5480,9 @@
         <w:rPr>
           <w:rFonts w:asciiTheme="minorHAnsi" w:eastAsiaTheme="minorEastAsia" w:hAnsiTheme="minorHAnsi" w:cstheme="minorBidi"/>
           <w:noProof/>
-          <w:lang w:val="en-GB"/>
+          <w:sz w:val="24"/>
+          <w:szCs w:val="24"/>
+          <w:lang w:val="en-NL" w:eastAsia="en-GB"/>
         </w:rPr>
         <w:tab/>
       </w:r>
@@ -5684,7 +5496,6 @@
       <w:r>
         <w:rPr>
           <w:noProof/>
-          <w:lang w:val="en-GB"/>
         </w:rPr>
         <w:tab/>
       </w:r>
@@ -5697,9 +5508,8 @@
       <w:r>
         <w:rPr>
           <w:noProof/>
-          <w:lang w:val="en-GB"/>
-        </w:rPr>
-        <w:instrText xml:space="preserve"> PAGEREF _Toc62629727 \h </w:instrText>
+        </w:rPr>
+        <w:instrText xml:space="preserve"> PAGEREF _Toc65071590 \h </w:instrText>
       </w:r>
       <w:r>
         <w:rPr>
@@ -5715,9 +5525,8 @@
       <w:r>
         <w:rPr>
           <w:noProof/>
-          <w:lang w:val="en-GB"/>
-        </w:rPr>
-        <w:t>19</w:t>
+        </w:rPr>
+        <w:t>17</w:t>
       </w:r>
       <w:r>
         <w:rPr>
@@ -5730,13 +5539,15 @@
       <w:pPr>
         <w:pStyle w:val="TOC2"/>
         <w:tabs>
-          <w:tab w:val="left" w:pos="880"/>
+          <w:tab w:val="left" w:pos="960"/>
           <w:tab w:val="right" w:leader="dot" w:pos="9062"/>
         </w:tabs>
         <w:rPr>
           <w:rFonts w:asciiTheme="minorHAnsi" w:eastAsiaTheme="minorEastAsia" w:hAnsiTheme="minorHAnsi" w:cstheme="minorBidi"/>
           <w:noProof/>
-          <w:lang w:val="en-GB"/>
+          <w:sz w:val="24"/>
+          <w:szCs w:val="24"/>
+          <w:lang w:val="en-NL" w:eastAsia="en-GB"/>
         </w:rPr>
       </w:pPr>
       <w:r>
@@ -5750,7 +5561,9 @@
         <w:rPr>
           <w:rFonts w:asciiTheme="minorHAnsi" w:eastAsiaTheme="minorEastAsia" w:hAnsiTheme="minorHAnsi" w:cstheme="minorBidi"/>
           <w:noProof/>
-          <w:lang w:val="en-GB"/>
+          <w:sz w:val="24"/>
+          <w:szCs w:val="24"/>
+          <w:lang w:val="en-NL" w:eastAsia="en-GB"/>
         </w:rPr>
         <w:tab/>
       </w:r>
@@ -5764,7 +5577,6 @@
       <w:r>
         <w:rPr>
           <w:noProof/>
-          <w:lang w:val="en-GB"/>
         </w:rPr>
         <w:tab/>
       </w:r>
@@ -5777,9 +5589,8 @@
       <w:r>
         <w:rPr>
           <w:noProof/>
-          <w:lang w:val="en-GB"/>
-        </w:rPr>
-        <w:instrText xml:space="preserve"> PAGEREF _Toc62629728 \h </w:instrText>
+        </w:rPr>
+        <w:instrText xml:space="preserve"> PAGEREF _Toc65071591 \h </w:instrText>
       </w:r>
       <w:r>
         <w:rPr>
@@ -5795,9 +5606,8 @@
       <w:r>
         <w:rPr>
           <w:noProof/>
-          <w:lang w:val="en-GB"/>
-        </w:rPr>
-        <w:t>19</w:t>
+        </w:rPr>
+        <w:t>17</w:t>
       </w:r>
       <w:r>
         <w:rPr>
@@ -5810,13 +5620,15 @@
       <w:pPr>
         <w:pStyle w:val="TOC2"/>
         <w:tabs>
-          <w:tab w:val="left" w:pos="880"/>
+          <w:tab w:val="left" w:pos="960"/>
           <w:tab w:val="right" w:leader="dot" w:pos="9062"/>
         </w:tabs>
         <w:rPr>
           <w:rFonts w:asciiTheme="minorHAnsi" w:eastAsiaTheme="minorEastAsia" w:hAnsiTheme="minorHAnsi" w:cstheme="minorBidi"/>
           <w:noProof/>
-          <w:lang w:val="en-GB"/>
+          <w:sz w:val="24"/>
+          <w:szCs w:val="24"/>
+          <w:lang w:val="en-NL" w:eastAsia="en-GB"/>
         </w:rPr>
       </w:pPr>
       <w:r>
@@ -5830,7 +5642,9 @@
         <w:rPr>
           <w:rFonts w:asciiTheme="minorHAnsi" w:eastAsiaTheme="minorEastAsia" w:hAnsiTheme="minorHAnsi" w:cstheme="minorBidi"/>
           <w:noProof/>
-          <w:lang w:val="en-GB"/>
+          <w:sz w:val="24"/>
+          <w:szCs w:val="24"/>
+          <w:lang w:val="en-NL" w:eastAsia="en-GB"/>
         </w:rPr>
         <w:tab/>
       </w:r>
@@ -5844,7 +5658,6 @@
       <w:r>
         <w:rPr>
           <w:noProof/>
-          <w:lang w:val="en-GB"/>
         </w:rPr>
         <w:tab/>
       </w:r>
@@ -5857,9 +5670,8 @@
       <w:r>
         <w:rPr>
           <w:noProof/>
-          <w:lang w:val="en-GB"/>
-        </w:rPr>
-        <w:instrText xml:space="preserve"> PAGEREF _Toc62629729 \h </w:instrText>
+        </w:rPr>
+        <w:instrText xml:space="preserve"> PAGEREF _Toc65071592 \h </w:instrText>
       </w:r>
       <w:r>
         <w:rPr>
@@ -5875,9 +5687,8 @@
       <w:r>
         <w:rPr>
           <w:noProof/>
-          <w:lang w:val="en-GB"/>
-        </w:rPr>
-        <w:t>19</w:t>
+        </w:rPr>
+        <w:t>17</w:t>
       </w:r>
       <w:r>
         <w:rPr>
@@ -5890,13 +5701,15 @@
       <w:pPr>
         <w:pStyle w:val="TOC2"/>
         <w:tabs>
-          <w:tab w:val="left" w:pos="880"/>
+          <w:tab w:val="left" w:pos="960"/>
           <w:tab w:val="right" w:leader="dot" w:pos="9062"/>
         </w:tabs>
         <w:rPr>
           <w:rFonts w:asciiTheme="minorHAnsi" w:eastAsiaTheme="minorEastAsia" w:hAnsiTheme="minorHAnsi" w:cstheme="minorBidi"/>
           <w:noProof/>
-          <w:lang w:val="en-GB"/>
+          <w:sz w:val="24"/>
+          <w:szCs w:val="24"/>
+          <w:lang w:val="en-NL" w:eastAsia="en-GB"/>
         </w:rPr>
       </w:pPr>
       <w:r>
@@ -5910,7 +5723,9 @@
         <w:rPr>
           <w:rFonts w:asciiTheme="minorHAnsi" w:eastAsiaTheme="minorEastAsia" w:hAnsiTheme="minorHAnsi" w:cstheme="minorBidi"/>
           <w:noProof/>
-          <w:lang w:val="en-GB"/>
+          <w:sz w:val="24"/>
+          <w:szCs w:val="24"/>
+          <w:lang w:val="en-NL" w:eastAsia="en-GB"/>
         </w:rPr>
         <w:tab/>
       </w:r>
@@ -5924,7 +5739,6 @@
       <w:r>
         <w:rPr>
           <w:noProof/>
-          <w:lang w:val="en-GB"/>
         </w:rPr>
         <w:tab/>
       </w:r>
@@ -5937,9 +5751,8 @@
       <w:r>
         <w:rPr>
           <w:noProof/>
-          <w:lang w:val="en-GB"/>
-        </w:rPr>
-        <w:instrText xml:space="preserve"> PAGEREF _Toc62629730 \h </w:instrText>
+        </w:rPr>
+        <w:instrText xml:space="preserve"> PAGEREF _Toc65071593 \h </w:instrText>
       </w:r>
       <w:r>
         <w:rPr>
@@ -5955,9 +5768,8 @@
       <w:r>
         <w:rPr>
           <w:noProof/>
-          <w:lang w:val="en-GB"/>
-        </w:rPr>
-        <w:t>19</w:t>
+        </w:rPr>
+        <w:t>17</w:t>
       </w:r>
       <w:r>
         <w:rPr>
@@ -5970,13 +5782,15 @@
       <w:pPr>
         <w:pStyle w:val="TOC2"/>
         <w:tabs>
-          <w:tab w:val="left" w:pos="880"/>
+          <w:tab w:val="left" w:pos="960"/>
           <w:tab w:val="right" w:leader="dot" w:pos="9062"/>
         </w:tabs>
         <w:rPr>
           <w:rFonts w:asciiTheme="minorHAnsi" w:eastAsiaTheme="minorEastAsia" w:hAnsiTheme="minorHAnsi" w:cstheme="minorBidi"/>
           <w:noProof/>
-          <w:lang w:val="en-GB"/>
+          <w:sz w:val="24"/>
+          <w:szCs w:val="24"/>
+          <w:lang w:val="en-NL" w:eastAsia="en-GB"/>
         </w:rPr>
       </w:pPr>
       <w:r>
@@ -5990,7 +5804,9 @@
         <w:rPr>
           <w:rFonts w:asciiTheme="minorHAnsi" w:eastAsiaTheme="minorEastAsia" w:hAnsiTheme="minorHAnsi" w:cstheme="minorBidi"/>
           <w:noProof/>
-          <w:lang w:val="en-GB"/>
+          <w:sz w:val="24"/>
+          <w:szCs w:val="24"/>
+          <w:lang w:val="en-NL" w:eastAsia="en-GB"/>
         </w:rPr>
         <w:tab/>
       </w:r>
@@ -6004,7 +5820,6 @@
       <w:r>
         <w:rPr>
           <w:noProof/>
-          <w:lang w:val="en-GB"/>
         </w:rPr>
         <w:tab/>
       </w:r>
@@ -6017,9 +5832,8 @@
       <w:r>
         <w:rPr>
           <w:noProof/>
-          <w:lang w:val="en-GB"/>
-        </w:rPr>
-        <w:instrText xml:space="preserve"> PAGEREF _Toc62629731 \h </w:instrText>
+        </w:rPr>
+        <w:instrText xml:space="preserve"> PAGEREF _Toc65071594 \h </w:instrText>
       </w:r>
       <w:r>
         <w:rPr>
@@ -6035,9 +5849,8 @@
       <w:r>
         <w:rPr>
           <w:noProof/>
-          <w:lang w:val="en-GB"/>
-        </w:rPr>
-        <w:t>19</w:t>
+        </w:rPr>
+        <w:t>17</w:t>
       </w:r>
       <w:r>
         <w:rPr>
@@ -6050,13 +5863,15 @@
       <w:pPr>
         <w:pStyle w:val="TOC2"/>
         <w:tabs>
-          <w:tab w:val="left" w:pos="880"/>
+          <w:tab w:val="left" w:pos="960"/>
           <w:tab w:val="right" w:leader="dot" w:pos="9062"/>
         </w:tabs>
         <w:rPr>
           <w:rFonts w:asciiTheme="minorHAnsi" w:eastAsiaTheme="minorEastAsia" w:hAnsiTheme="minorHAnsi" w:cstheme="minorBidi"/>
           <w:noProof/>
-          <w:lang w:val="en-GB"/>
+          <w:sz w:val="24"/>
+          <w:szCs w:val="24"/>
+          <w:lang w:val="en-NL" w:eastAsia="en-GB"/>
         </w:rPr>
       </w:pPr>
       <w:r>
@@ -6070,7 +5885,9 @@
         <w:rPr>
           <w:rFonts w:asciiTheme="minorHAnsi" w:eastAsiaTheme="minorEastAsia" w:hAnsiTheme="minorHAnsi" w:cstheme="minorBidi"/>
           <w:noProof/>
-          <w:lang w:val="en-GB"/>
+          <w:sz w:val="24"/>
+          <w:szCs w:val="24"/>
+          <w:lang w:val="en-NL" w:eastAsia="en-GB"/>
         </w:rPr>
         <w:tab/>
       </w:r>
@@ -6084,7 +5901,6 @@
       <w:r>
         <w:rPr>
           <w:noProof/>
-          <w:lang w:val="en-GB"/>
         </w:rPr>
         <w:tab/>
       </w:r>
@@ -6097,9 +5913,8 @@
       <w:r>
         <w:rPr>
           <w:noProof/>
-          <w:lang w:val="en-GB"/>
-        </w:rPr>
-        <w:instrText xml:space="preserve"> PAGEREF _Toc62629732 \h </w:instrText>
+        </w:rPr>
+        <w:instrText xml:space="preserve"> PAGEREF _Toc65071595 \h </w:instrText>
       </w:r>
       <w:r>
         <w:rPr>
@@ -6115,9 +5930,8 @@
       <w:r>
         <w:rPr>
           <w:noProof/>
-          <w:lang w:val="en-GB"/>
-        </w:rPr>
-        <w:t>19</w:t>
+        </w:rPr>
+        <w:t>17</w:t>
       </w:r>
       <w:r>
         <w:rPr>
@@ -6139,10 +5953,10 @@
           <w:lang w:val="en-US"/>
         </w:rPr>
         <w:sectPr>
-          <w:headerReference w:type="default" r:id="rId18"/>
-          <w:footerReference w:type="even" r:id="rId19"/>
-          <w:footerReference w:type="default" r:id="rId20"/>
-          <w:headerReference w:type="first" r:id="rId21"/>
+          <w:headerReference w:type="default" r:id="rId20"/>
+          <w:footerReference w:type="even" r:id="rId21"/>
+          <w:footerReference w:type="default" r:id="rId22"/>
+          <w:headerReference w:type="first" r:id="rId23"/>
           <w:pgSz w:w="11906" w:h="16838"/>
           <w:pgMar w:top="1417" w:right="1417" w:bottom="1417" w:left="1417" w:header="708" w:footer="708" w:gutter="0"/>
           <w:cols w:space="708"/>
@@ -7914,7 +7728,6 @@
         <w:rPr>
           <w:sz w:val="20"/>
           <w:szCs w:val="20"/>
-          <w:lang w:val="en-US"/>
         </w:rPr>
         <w:br w:type="page"/>
       </w:r>
@@ -8871,7 +8684,7 @@
         </w:rPr>
         <w:br w:type="page"/>
       </w:r>
-      <w:bookmarkStart w:id="2" w:name="_Toc62629701"/>
+      <w:bookmarkStart w:id="2" w:name="_Toc65071569"/>
       <w:r>
         <w:rPr>
           <w:sz w:val="20"/>
@@ -9284,7 +9097,7 @@
           <w:lang w:val="en-US"/>
         </w:rPr>
       </w:pPr>
-      <w:bookmarkStart w:id="3" w:name="_Toc62629702"/>
+      <w:bookmarkStart w:id="3" w:name="_Toc65071570"/>
       <w:r>
         <w:rPr>
           <w:sz w:val="20"/>
@@ -9553,7 +9366,7 @@
           <w:lang w:val="en-US"/>
         </w:rPr>
       </w:pPr>
-      <w:bookmarkStart w:id="4" w:name="_Toc62629703"/>
+      <w:bookmarkStart w:id="4" w:name="_Toc65071571"/>
       <w:r>
         <w:rPr>
           <w:sz w:val="20"/>
@@ -10109,7 +9922,7 @@
                     </pic:cNvPicPr>
                   </pic:nvPicPr>
                   <pic:blipFill>
-                    <a:blip r:embed="rId22">
+                    <a:blip r:embed="rId24">
                       <a:extLst>
                         <a:ext uri="{28A0092B-C50C-407E-A947-70E740481C1C}">
                           <a14:useLocalDpi xmlns:a14="http://schemas.microsoft.com/office/drawing/2010/main" val="0"/>
@@ -10823,7 +10636,7 @@
                     <pic:cNvPicPr/>
                   </pic:nvPicPr>
                   <pic:blipFill rotWithShape="1">
-                    <a:blip r:embed="rId23"/>
+                    <a:blip r:embed="rId25"/>
                     <a:srcRect l="50380" t="25035" r="25877" b="37162"/>
                     <a:stretch/>
                   </pic:blipFill>
@@ -10935,7 +10748,7 @@
           <w:lang w:val="en-US"/>
         </w:rPr>
       </w:pPr>
-      <w:bookmarkStart w:id="5" w:name="_Toc62629704"/>
+      <w:bookmarkStart w:id="5" w:name="_Toc65071572"/>
       <w:r>
         <w:rPr>
           <w:sz w:val="20"/>
@@ -11128,7 +10941,7 @@
           <w:lang w:val="en-US"/>
         </w:rPr>
       </w:pPr>
-      <w:bookmarkStart w:id="6" w:name="_Toc62629705"/>
+      <w:bookmarkStart w:id="6" w:name="_Toc65071573"/>
       <w:r>
         <w:rPr>
           <w:sz w:val="20"/>
@@ -11204,7 +11017,7 @@
           <w:lang w:val="en-US"/>
         </w:rPr>
       </w:pPr>
-      <w:bookmarkStart w:id="7" w:name="_Toc62629706"/>
+      <w:bookmarkStart w:id="7" w:name="_Toc65071574"/>
       <w:r>
         <w:rPr>
           <w:sz w:val="20"/>
@@ -11367,7 +11180,7 @@
         </w:rPr>
         <w:br w:type="page"/>
       </w:r>
-      <w:bookmarkStart w:id="8" w:name="_Toc62629707"/>
+      <w:bookmarkStart w:id="8" w:name="_Toc65071575"/>
       <w:r>
         <w:rPr>
           <w:sz w:val="20"/>
@@ -11458,7 +11271,7 @@
           <w:lang w:val="en-US"/>
         </w:rPr>
       </w:pPr>
-      <w:bookmarkStart w:id="9" w:name="_Toc62629708"/>
+      <w:bookmarkStart w:id="9" w:name="_Toc65071576"/>
       <w:r>
         <w:rPr>
           <w:sz w:val="20"/>
@@ -11483,7 +11296,7 @@
           <w:lang w:val="en-US"/>
         </w:rPr>
       </w:pPr>
-      <w:bookmarkStart w:id="10" w:name="_Toc62629709"/>
+      <w:bookmarkStart w:id="10" w:name="_Toc65071577"/>
       <w:r>
         <w:rPr>
           <w:sz w:val="20"/>
@@ -11514,7 +11327,7 @@
           <w:lang w:val="en-US"/>
         </w:rPr>
       </w:pPr>
-      <w:bookmarkStart w:id="11" w:name="_Toc62629710"/>
+      <w:bookmarkStart w:id="11" w:name="_Toc65071578"/>
       <w:r>
         <w:rPr>
           <w:sz w:val="20"/>
@@ -11588,7 +11401,7 @@
           <w:lang w:val="en-US"/>
         </w:rPr>
       </w:pPr>
-      <w:bookmarkStart w:id="12" w:name="_Toc62629711"/>
+      <w:bookmarkStart w:id="12" w:name="_Toc65071579"/>
       <w:r>
         <w:rPr>
           <w:sz w:val="20"/>
@@ -11734,7 +11547,7 @@
           <w:lang w:val="en-US"/>
         </w:rPr>
       </w:pPr>
-      <w:bookmarkStart w:id="13" w:name="_Toc62629712"/>
+      <w:bookmarkStart w:id="13" w:name="_Toc65071580"/>
       <w:r>
         <w:rPr>
           <w:sz w:val="20"/>
@@ -11970,7 +11783,7 @@
           <w:lang w:val="en-US"/>
         </w:rPr>
       </w:pPr>
-      <w:bookmarkStart w:id="14" w:name="_Toc62629713"/>
+      <w:bookmarkStart w:id="14" w:name="_Toc65071581"/>
       <w:r>
         <w:rPr>
           <w:sz w:val="20"/>
@@ -12030,7 +11843,7 @@
           <w:lang w:val="en-US"/>
         </w:rPr>
       </w:pPr>
-      <w:bookmarkStart w:id="15" w:name="_Toc62629714"/>
+      <w:bookmarkStart w:id="15" w:name="_Toc65071582"/>
       <w:r>
         <w:rPr>
           <w:sz w:val="20"/>
@@ -12095,7 +11908,7 @@
           <w:lang w:val="en-US"/>
         </w:rPr>
       </w:pPr>
-      <w:bookmarkStart w:id="16" w:name="_Toc62629715"/>
+      <w:bookmarkStart w:id="16" w:name="_Toc65071583"/>
       <w:r>
         <w:rPr>
           <w:sz w:val="20"/>
@@ -12191,7 +12004,7 @@
           <w:lang w:val="en-US"/>
         </w:rPr>
       </w:pPr>
-      <w:bookmarkStart w:id="17" w:name="_Toc62629716"/>
+      <w:bookmarkStart w:id="17" w:name="_Toc65071584"/>
       <w:r>
         <w:rPr>
           <w:sz w:val="20"/>
@@ -12267,7 +12080,7 @@
           <w:lang w:val="en-US"/>
         </w:rPr>
       </w:pPr>
-      <w:bookmarkStart w:id="18" w:name="_Toc62629717"/>
+      <w:bookmarkStart w:id="18" w:name="_Toc65071585"/>
       <w:r>
         <w:rPr>
           <w:sz w:val="20"/>
@@ -12334,7 +12147,7 @@
         </w:rPr>
         <w:t xml:space="preserve"> </w:t>
       </w:r>
-      <w:bookmarkStart w:id="19" w:name="_Toc62629723"/>
+      <w:bookmarkStart w:id="19" w:name="_Toc65071586"/>
       <w:r>
         <w:rPr>
           <w:sz w:val="20"/>
@@ -12355,7 +12168,7 @@
           <w:lang w:val="en-US"/>
         </w:rPr>
       </w:pPr>
-      <w:bookmarkStart w:id="20" w:name="_Toc62629724"/>
+      <w:bookmarkStart w:id="20" w:name="_Toc65071587"/>
       <w:r>
         <w:rPr>
           <w:sz w:val="20"/>
@@ -12459,7 +12272,7 @@
           <w:lang w:val="en-US"/>
         </w:rPr>
       </w:pPr>
-      <w:bookmarkStart w:id="21" w:name="_Toc62629725"/>
+      <w:bookmarkStart w:id="21" w:name="_Toc65071588"/>
       <w:r>
         <w:rPr>
           <w:sz w:val="20"/>
@@ -12746,7 +12559,7 @@
           <w:lang w:val="en-US"/>
         </w:rPr>
       </w:pPr>
-      <w:bookmarkStart w:id="22" w:name="_Toc62629726"/>
+      <w:bookmarkStart w:id="22" w:name="_Toc65071589"/>
       <w:r>
         <w:rPr>
           <w:sz w:val="20"/>
@@ -12827,7 +12640,7 @@
         </w:rPr>
         <w:br w:type="page"/>
       </w:r>
-      <w:bookmarkStart w:id="23" w:name="_Toc62629727"/>
+      <w:bookmarkStart w:id="23" w:name="_Toc65071590"/>
       <w:r>
         <w:rPr>
           <w:sz w:val="20"/>
@@ -12865,7 +12678,7 @@
           <w:lang w:val="en-US"/>
         </w:rPr>
       </w:pPr>
-      <w:bookmarkStart w:id="24" w:name="_Toc62629728"/>
+      <w:bookmarkStart w:id="24" w:name="_Toc65071591"/>
       <w:r>
         <w:rPr>
           <w:sz w:val="20"/>
@@ -13016,7 +12829,7 @@
           <w:lang w:val="en-US"/>
         </w:rPr>
       </w:pPr>
-      <w:bookmarkStart w:id="25" w:name="_Toc62629729"/>
+      <w:bookmarkStart w:id="25" w:name="_Toc65071592"/>
       <w:r>
         <w:rPr>
           <w:sz w:val="20"/>
@@ -13073,7 +12886,7 @@
           <w:lang w:val="en-US"/>
         </w:rPr>
       </w:pPr>
-      <w:bookmarkStart w:id="26" w:name="_Toc62629730"/>
+      <w:bookmarkStart w:id="26" w:name="_Toc65071593"/>
       <w:r>
         <w:rPr>
           <w:sz w:val="20"/>
@@ -13122,7 +12935,7 @@
           <w:lang w:val="en-US"/>
         </w:rPr>
       </w:pPr>
-      <w:bookmarkStart w:id="27" w:name="_Toc62629731"/>
+      <w:bookmarkStart w:id="27" w:name="_Toc65071594"/>
       <w:r>
         <w:rPr>
           <w:sz w:val="20"/>
@@ -13142,7 +12955,6 @@
           <w:lang w:val="en-US"/>
         </w:rPr>
       </w:pPr>
-      <w:bookmarkStart w:id="28" w:name="_Toc62629732"/>
       <w:r>
         <w:rPr>
           <w:sz w:val="20"/>
@@ -13171,6 +12983,7 @@
           <w:lang w:val="en-US"/>
         </w:rPr>
       </w:pPr>
+      <w:bookmarkStart w:id="28" w:name="_Toc65071595"/>
       <w:r>
         <w:rPr>
           <w:sz w:val="20"/>

</xml_diff>